<commit_message>
Updated to reflect changes to:
- uncertainty about number of motors for the vacuum
- change to jaguar/potentiometer for the chute steering
- re-org of the connections for ultrasonic and photodetector drive sensors
- removal of 4 additional ultrasonic range finders (we've pretty much
finalized on photodetectors for bridge "edge finding").
</commit_message>
<xml_diff>
--- a/Documentation/Design/2012/RobotMap.docx
+++ b/Documentation/Design/2012/RobotMap.docx
@@ -182,8 +182,6 @@
             <w:r>
               <w:t xml:space="preserve"> Interface</w:t>
             </w:r>
-            <w:bookmarkStart w:id="0" w:name="_GoBack"/>
-            <w:bookmarkEnd w:id="0"/>
           </w:p>
         </w:tc>
         <w:tc>
@@ -618,10 +616,7 @@
               <w:cnfStyle w:val="000000000000" w:firstRow="0" w:lastRow="0" w:firstColumn="0" w:lastColumn="0" w:oddVBand="0" w:evenVBand="0" w:oddHBand="0" w:evenHBand="0" w:firstRowFirstColumn="0" w:firstRowLastColumn="0" w:lastRowFirstColumn="0" w:lastRowLastColumn="0"/>
             </w:pPr>
             <w:r>
-              <w:t>Drive System Yaw</w:t>
-            </w:r>
-            <w:r>
-              <w:t xml:space="preserve"> (Steering)</w:t>
+              <w:t>Drive System Yaw (Steering)</w:t>
             </w:r>
           </w:p>
         </w:tc>
@@ -676,10 +671,7 @@
               <w:cnfStyle w:val="000000100000" w:firstRow="0" w:lastRow="0" w:firstColumn="0" w:lastColumn="0" w:oddVBand="0" w:evenVBand="0" w:oddHBand="1" w:evenHBand="0" w:firstRowFirstColumn="0" w:firstRowLastColumn="0" w:lastRowFirstColumn="0" w:lastRowLastColumn="0"/>
             </w:pPr>
             <w:r>
-              <w:t>Drive System Pitch</w:t>
-            </w:r>
-            <w:r>
-              <w:t xml:space="preserve"> (on Bridge)</w:t>
+              <w:t>Drive System Pitch (on Bridge)</w:t>
             </w:r>
           </w:p>
         </w:tc>
@@ -718,7 +710,7 @@
               <w:cnfStyle w:val="000000000000" w:firstRow="0" w:lastRow="0" w:firstColumn="0" w:lastColumn="0" w:oddVBand="0" w:evenVBand="0" w:oddHBand="0" w:evenHBand="0" w:firstRowFirstColumn="0" w:firstRowLastColumn="0" w:lastRowFirstColumn="0" w:lastRowLastColumn="0"/>
             </w:pPr>
             <w:r>
-              <w:t>Ultrasonic Rangefinder</w:t>
+              <w:t>Gyro</w:t>
             </w:r>
           </w:p>
         </w:tc>
@@ -731,7 +723,7 @@
               <w:cnfStyle w:val="000000000000" w:firstRow="0" w:lastRow="0" w:firstColumn="0" w:lastColumn="0" w:oddVBand="0" w:evenVBand="0" w:oddHBand="0" w:evenHBand="0" w:firstRowFirstColumn="0" w:firstRowLastColumn="0" w:lastRowFirstColumn="0" w:lastRowLastColumn="0"/>
             </w:pPr>
             <w:r>
-              <w:t>Front Rangefinder</w:t>
+              <w:t>Drive System Roll (on Bridge)</w:t>
             </w:r>
           </w:p>
         </w:tc>
@@ -786,59 +778,59 @@
               <w:cnfStyle w:val="000000100000" w:firstRow="0" w:lastRow="0" w:firstColumn="0" w:lastColumn="0" w:oddVBand="0" w:evenVBand="0" w:oddHBand="1" w:evenHBand="0" w:firstRowFirstColumn="0" w:firstRowLastColumn="0" w:lastRowFirstColumn="0" w:lastRowLastColumn="0"/>
             </w:pPr>
             <w:r>
+              <w:t>Front Rangefinder</w:t>
+            </w:r>
+          </w:p>
+        </w:tc>
+        <w:tc>
+          <w:tcPr>
+            <w:tcW w:w="2664" w:type="dxa"/>
+          </w:tcPr>
+          <w:p>
+            <w:pPr>
+              <w:cnfStyle w:val="000000100000" w:firstRow="0" w:lastRow="0" w:firstColumn="0" w:lastColumn="0" w:oddVBand="0" w:evenVBand="0" w:oddHBand="1" w:evenHBand="0" w:firstRowFirstColumn="0" w:firstRowLastColumn="0" w:lastRowFirstColumn="0" w:lastRowLastColumn="0"/>
+            </w:pPr>
+            <w:r>
+              <w:t>Drive</w:t>
+            </w:r>
+          </w:p>
+        </w:tc>
+      </w:tr>
+      <w:tr>
+        <w:tc>
+          <w:tcPr>
+            <w:cnfStyle w:val="001000000000" w:firstRow="0" w:lastRow="0" w:firstColumn="1" w:lastColumn="0" w:oddVBand="0" w:evenVBand="0" w:oddHBand="0" w:evenHBand="0" w:firstRowFirstColumn="0" w:firstRowLastColumn="0" w:lastRowFirstColumn="0" w:lastRowLastColumn="0"/>
+            <w:tcW w:w="1008" w:type="dxa"/>
+          </w:tcPr>
+          <w:p>
+            <w:r>
+              <w:t>5</w:t>
+            </w:r>
+          </w:p>
+        </w:tc>
+        <w:tc>
+          <w:tcPr>
+            <w:tcW w:w="2700" w:type="dxa"/>
+          </w:tcPr>
+          <w:p>
+            <w:pPr>
+              <w:cnfStyle w:val="000000000000" w:firstRow="0" w:lastRow="0" w:firstColumn="0" w:lastColumn="0" w:oddVBand="0" w:evenVBand="0" w:oddHBand="0" w:evenHBand="0" w:firstRowFirstColumn="0" w:firstRowLastColumn="0" w:lastRowFirstColumn="0" w:lastRowLastColumn="0"/>
+            </w:pPr>
+            <w:r>
+              <w:t>Ultrasonic Rangefinder</w:t>
+            </w:r>
+          </w:p>
+        </w:tc>
+        <w:tc>
+          <w:tcPr>
+            <w:tcW w:w="3204" w:type="dxa"/>
+          </w:tcPr>
+          <w:p>
+            <w:pPr>
+              <w:cnfStyle w:val="000000000000" w:firstRow="0" w:lastRow="0" w:firstColumn="0" w:lastColumn="0" w:oddVBand="0" w:evenVBand="0" w:oddHBand="0" w:evenHBand="0" w:firstRowFirstColumn="0" w:firstRowLastColumn="0" w:lastRowFirstColumn="0" w:lastRowLastColumn="0"/>
+            </w:pPr>
+            <w:r>
               <w:t>Right Rangefinder</w:t>
-            </w:r>
-          </w:p>
-        </w:tc>
-        <w:tc>
-          <w:tcPr>
-            <w:tcW w:w="2664" w:type="dxa"/>
-          </w:tcPr>
-          <w:p>
-            <w:pPr>
-              <w:cnfStyle w:val="000000100000" w:firstRow="0" w:lastRow="0" w:firstColumn="0" w:lastColumn="0" w:oddVBand="0" w:evenVBand="0" w:oddHBand="1" w:evenHBand="0" w:firstRowFirstColumn="0" w:firstRowLastColumn="0" w:lastRowFirstColumn="0" w:lastRowLastColumn="0"/>
-            </w:pPr>
-            <w:r>
-              <w:t>Drive</w:t>
-            </w:r>
-          </w:p>
-        </w:tc>
-      </w:tr>
-      <w:tr>
-        <w:tc>
-          <w:tcPr>
-            <w:cnfStyle w:val="001000000000" w:firstRow="0" w:lastRow="0" w:firstColumn="1" w:lastColumn="0" w:oddVBand="0" w:evenVBand="0" w:oddHBand="0" w:evenHBand="0" w:firstRowFirstColumn="0" w:firstRowLastColumn="0" w:lastRowFirstColumn="0" w:lastRowLastColumn="0"/>
-            <w:tcW w:w="1008" w:type="dxa"/>
-          </w:tcPr>
-          <w:p>
-            <w:r>
-              <w:t>5</w:t>
-            </w:r>
-          </w:p>
-        </w:tc>
-        <w:tc>
-          <w:tcPr>
-            <w:tcW w:w="2700" w:type="dxa"/>
-          </w:tcPr>
-          <w:p>
-            <w:pPr>
-              <w:cnfStyle w:val="000000000000" w:firstRow="0" w:lastRow="0" w:firstColumn="0" w:lastColumn="0" w:oddVBand="0" w:evenVBand="0" w:oddHBand="0" w:evenHBand="0" w:firstRowFirstColumn="0" w:firstRowLastColumn="0" w:lastRowFirstColumn="0" w:lastRowLastColumn="0"/>
-            </w:pPr>
-            <w:r>
-              <w:t>Ultrasonic Rangefinder</w:t>
-            </w:r>
-          </w:p>
-        </w:tc>
-        <w:tc>
-          <w:tcPr>
-            <w:tcW w:w="3204" w:type="dxa"/>
-          </w:tcPr>
-          <w:p>
-            <w:pPr>
-              <w:cnfStyle w:val="000000000000" w:firstRow="0" w:lastRow="0" w:firstColumn="0" w:lastColumn="0" w:oddVBand="0" w:evenVBand="0" w:oddHBand="0" w:evenHBand="0" w:firstRowFirstColumn="0" w:firstRowLastColumn="0" w:lastRowFirstColumn="0" w:lastRowLastColumn="0"/>
-            </w:pPr>
-            <w:r>
-              <w:t>Rear Rangefinder</w:t>
             </w:r>
           </w:p>
         </w:tc>
@@ -893,59 +885,61 @@
               <w:cnfStyle w:val="000000100000" w:firstRow="0" w:lastRow="0" w:firstColumn="0" w:lastColumn="0" w:oddVBand="0" w:evenVBand="0" w:oddHBand="1" w:evenHBand="0" w:firstRowFirstColumn="0" w:firstRowLastColumn="0" w:lastRowFirstColumn="0" w:lastRowLastColumn="0"/>
             </w:pPr>
             <w:r>
+              <w:t>Rear Rangefinder</w:t>
+            </w:r>
+          </w:p>
+        </w:tc>
+        <w:tc>
+          <w:tcPr>
+            <w:tcW w:w="2664" w:type="dxa"/>
+          </w:tcPr>
+          <w:p>
+            <w:pPr>
+              <w:cnfStyle w:val="000000100000" w:firstRow="0" w:lastRow="0" w:firstColumn="0" w:lastColumn="0" w:oddVBand="0" w:evenVBand="0" w:oddHBand="1" w:evenHBand="0" w:firstRowFirstColumn="0" w:firstRowLastColumn="0" w:lastRowFirstColumn="0" w:lastRowLastColumn="0"/>
+            </w:pPr>
+            <w:r>
+              <w:t>Drive</w:t>
+            </w:r>
+          </w:p>
+        </w:tc>
+      </w:tr>
+      <w:tr>
+        <w:tc>
+          <w:tcPr>
+            <w:cnfStyle w:val="001000000000" w:firstRow="0" w:lastRow="0" w:firstColumn="1" w:lastColumn="0" w:oddVBand="0" w:evenVBand="0" w:oddHBand="0" w:evenHBand="0" w:firstRowFirstColumn="0" w:firstRowLastColumn="0" w:lastRowFirstColumn="0" w:lastRowLastColumn="0"/>
+            <w:tcW w:w="1008" w:type="dxa"/>
+          </w:tcPr>
+          <w:p>
+            <w:r>
+              <w:t>7</w:t>
+            </w:r>
+            <w:bookmarkStart w:id="0" w:name="_GoBack"/>
+            <w:bookmarkEnd w:id="0"/>
+          </w:p>
+        </w:tc>
+        <w:tc>
+          <w:tcPr>
+            <w:tcW w:w="2700" w:type="dxa"/>
+          </w:tcPr>
+          <w:p>
+            <w:pPr>
+              <w:cnfStyle w:val="000000000000" w:firstRow="0" w:lastRow="0" w:firstColumn="0" w:lastColumn="0" w:oddVBand="0" w:evenVBand="0" w:oddHBand="0" w:evenHBand="0" w:firstRowFirstColumn="0" w:firstRowLastColumn="0" w:lastRowFirstColumn="0" w:lastRowLastColumn="0"/>
+            </w:pPr>
+            <w:r>
+              <w:t>Ultrasonic Rangefinder</w:t>
+            </w:r>
+          </w:p>
+        </w:tc>
+        <w:tc>
+          <w:tcPr>
+            <w:tcW w:w="3204" w:type="dxa"/>
+          </w:tcPr>
+          <w:p>
+            <w:pPr>
+              <w:cnfStyle w:val="000000000000" w:firstRow="0" w:lastRow="0" w:firstColumn="0" w:lastColumn="0" w:oddVBand="0" w:evenVBand="0" w:oddHBand="0" w:evenHBand="0" w:firstRowFirstColumn="0" w:firstRowLastColumn="0" w:lastRowFirstColumn="0" w:lastRowLastColumn="0"/>
+            </w:pPr>
+            <w:r>
               <w:t>Left Rangefinder</w:t>
-            </w:r>
-          </w:p>
-        </w:tc>
-        <w:tc>
-          <w:tcPr>
-            <w:tcW w:w="2664" w:type="dxa"/>
-          </w:tcPr>
-          <w:p>
-            <w:pPr>
-              <w:cnfStyle w:val="000000100000" w:firstRow="0" w:lastRow="0" w:firstColumn="0" w:lastColumn="0" w:oddVBand="0" w:evenVBand="0" w:oddHBand="1" w:evenHBand="0" w:firstRowFirstColumn="0" w:firstRowLastColumn="0" w:lastRowFirstColumn="0" w:lastRowLastColumn="0"/>
-            </w:pPr>
-            <w:r>
-              <w:t>Drive</w:t>
-            </w:r>
-          </w:p>
-        </w:tc>
-      </w:tr>
-      <w:tr>
-        <w:tc>
-          <w:tcPr>
-            <w:cnfStyle w:val="001000000000" w:firstRow="0" w:lastRow="0" w:firstColumn="1" w:lastColumn="0" w:oddVBand="0" w:evenVBand="0" w:oddHBand="0" w:evenHBand="0" w:firstRowFirstColumn="0" w:firstRowLastColumn="0" w:lastRowFirstColumn="0" w:lastRowLastColumn="0"/>
-            <w:tcW w:w="1008" w:type="dxa"/>
-          </w:tcPr>
-          <w:p>
-            <w:r>
-              <w:t>7</w:t>
-            </w:r>
-          </w:p>
-        </w:tc>
-        <w:tc>
-          <w:tcPr>
-            <w:tcW w:w="2700" w:type="dxa"/>
-          </w:tcPr>
-          <w:p>
-            <w:pPr>
-              <w:cnfStyle w:val="000000000000" w:firstRow="0" w:lastRow="0" w:firstColumn="0" w:lastColumn="0" w:oddVBand="0" w:evenVBand="0" w:oddHBand="0" w:evenHBand="0" w:firstRowFirstColumn="0" w:firstRowLastColumn="0" w:lastRowFirstColumn="0" w:lastRowLastColumn="0"/>
-            </w:pPr>
-            <w:r>
-              <w:t>Gyro?</w:t>
-            </w:r>
-          </w:p>
-        </w:tc>
-        <w:tc>
-          <w:tcPr>
-            <w:tcW w:w="3204" w:type="dxa"/>
-          </w:tcPr>
-          <w:p>
-            <w:pPr>
-              <w:cnfStyle w:val="000000000000" w:firstRow="0" w:lastRow="0" w:firstColumn="0" w:lastColumn="0" w:oddVBand="0" w:evenVBand="0" w:oddHBand="0" w:evenHBand="0" w:firstRowFirstColumn="0" w:firstRowLastColumn="0" w:lastRowFirstColumn="0" w:lastRowLastColumn="0"/>
-            </w:pPr>
-            <w:r>
-              <w:t>Drive System Roll (on Bridge)</w:t>
             </w:r>
           </w:p>
         </w:tc>
@@ -999,6 +993,9 @@
             <w:pPr>
               <w:cnfStyle w:val="000000100000" w:firstRow="0" w:lastRow="0" w:firstColumn="0" w:lastColumn="0" w:oddVBand="0" w:evenVBand="0" w:oddHBand="1" w:evenHBand="0" w:firstRowFirstColumn="0" w:firstRowLastColumn="0" w:lastRowFirstColumn="0" w:lastRowLastColumn="0"/>
             </w:pPr>
+            <w:r>
+              <w:t>Dedicated, Required by Rules</w:t>
+            </w:r>
           </w:p>
         </w:tc>
         <w:tc>
@@ -1009,6 +1006,9 @@
             <w:pPr>
               <w:cnfStyle w:val="000000100000" w:firstRow="0" w:lastRow="0" w:firstColumn="0" w:lastColumn="0" w:oddVBand="0" w:evenVBand="0" w:oddHBand="1" w:evenHBand="0" w:firstRowFirstColumn="0" w:firstRowLastColumn="0" w:lastRowFirstColumn="0" w:lastRowLastColumn="0"/>
             </w:pPr>
+            <w:r>
+              <w:t>n/a</w:t>
+            </w:r>
           </w:p>
         </w:tc>
       </w:tr>
@@ -1122,7 +1122,7 @@
               <w:cnfStyle w:val="000000000000" w:firstRow="0" w:lastRow="0" w:firstColumn="0" w:lastColumn="0" w:oddVBand="0" w:evenVBand="0" w:oddHBand="0" w:evenHBand="0" w:firstRowFirstColumn="0" w:firstRowLastColumn="0" w:lastRowFirstColumn="0" w:lastRowLastColumn="0"/>
             </w:pPr>
             <w:r>
-              <w:t>Ultrasonic Rangefinder (?)</w:t>
+              <w:t>10-turn Potentiometer</w:t>
             </w:r>
           </w:p>
         </w:tc>
@@ -1135,7 +1135,7 @@
               <w:cnfStyle w:val="000000000000" w:firstRow="0" w:lastRow="0" w:firstColumn="0" w:lastColumn="0" w:oddVBand="0" w:evenVBand="0" w:oddHBand="0" w:evenHBand="0" w:firstRowFirstColumn="0" w:firstRowLastColumn="0" w:lastRowFirstColumn="0" w:lastRowLastColumn="0"/>
             </w:pPr>
             <w:r>
-              <w:t>Left Front Bridge Edge Finder</w:t>
+              <w:t>Chute Steering</w:t>
             </w:r>
           </w:p>
         </w:tc>
@@ -1148,7 +1148,7 @@
               <w:cnfStyle w:val="000000000000" w:firstRow="0" w:lastRow="0" w:firstColumn="0" w:lastColumn="0" w:oddVBand="0" w:evenVBand="0" w:oddHBand="0" w:evenHBand="0" w:firstRowFirstColumn="0" w:firstRowLastColumn="0" w:lastRowFirstColumn="0" w:lastRowLastColumn="0"/>
             </w:pPr>
             <w:r>
-              <w:t>Drive</w:t>
+              <w:t>Chute</w:t>
             </w:r>
           </w:p>
         </w:tc>
@@ -1176,9 +1176,6 @@
             <w:pPr>
               <w:cnfStyle w:val="000000100000" w:firstRow="0" w:lastRow="0" w:firstColumn="0" w:lastColumn="0" w:oddVBand="0" w:evenVBand="0" w:oddHBand="1" w:evenHBand="0" w:firstRowFirstColumn="0" w:firstRowLastColumn="0" w:lastRowFirstColumn="0" w:lastRowLastColumn="0"/>
             </w:pPr>
-            <w:r>
-              <w:t>Ultrasonic Rangefinder (?)</w:t>
-            </w:r>
           </w:p>
         </w:tc>
         <w:tc>
@@ -1189,9 +1186,6 @@
             <w:pPr>
               <w:cnfStyle w:val="000000100000" w:firstRow="0" w:lastRow="0" w:firstColumn="0" w:lastColumn="0" w:oddVBand="0" w:evenVBand="0" w:oddHBand="1" w:evenHBand="0" w:firstRowFirstColumn="0" w:firstRowLastColumn="0" w:lastRowFirstColumn="0" w:lastRowLastColumn="0"/>
             </w:pPr>
-            <w:r>
-              <w:t>Right Front Bridge Edge Finder</w:t>
-            </w:r>
           </w:p>
         </w:tc>
         <w:tc>
@@ -1202,9 +1196,6 @@
             <w:pPr>
               <w:cnfStyle w:val="000000100000" w:firstRow="0" w:lastRow="0" w:firstColumn="0" w:lastColumn="0" w:oddVBand="0" w:evenVBand="0" w:oddHBand="1" w:evenHBand="0" w:firstRowFirstColumn="0" w:firstRowLastColumn="0" w:lastRowFirstColumn="0" w:lastRowLastColumn="0"/>
             </w:pPr>
-            <w:r>
-              <w:t>Drive</w:t>
-            </w:r>
           </w:p>
         </w:tc>
       </w:tr>
@@ -1228,9 +1219,6 @@
             <w:pPr>
               <w:cnfStyle w:val="000000000000" w:firstRow="0" w:lastRow="0" w:firstColumn="0" w:lastColumn="0" w:oddVBand="0" w:evenVBand="0" w:oddHBand="0" w:evenHBand="0" w:firstRowFirstColumn="0" w:firstRowLastColumn="0" w:lastRowFirstColumn="0" w:lastRowLastColumn="0"/>
             </w:pPr>
-            <w:r>
-              <w:t>Ultrasonic Rangefinder (?)</w:t>
-            </w:r>
           </w:p>
         </w:tc>
         <w:tc>
@@ -1241,9 +1229,6 @@
             <w:pPr>
               <w:cnfStyle w:val="000000000000" w:firstRow="0" w:lastRow="0" w:firstColumn="0" w:lastColumn="0" w:oddVBand="0" w:evenVBand="0" w:oddHBand="0" w:evenHBand="0" w:firstRowFirstColumn="0" w:firstRowLastColumn="0" w:lastRowFirstColumn="0" w:lastRowLastColumn="0"/>
             </w:pPr>
-            <w:r>
-              <w:t>Right Rear Bridge Edge Finder</w:t>
-            </w:r>
           </w:p>
         </w:tc>
         <w:tc>
@@ -1254,9 +1239,6 @@
             <w:pPr>
               <w:cnfStyle w:val="000000000000" w:firstRow="0" w:lastRow="0" w:firstColumn="0" w:lastColumn="0" w:oddVBand="0" w:evenVBand="0" w:oddHBand="0" w:evenHBand="0" w:firstRowFirstColumn="0" w:firstRowLastColumn="0" w:lastRowFirstColumn="0" w:lastRowLastColumn="0"/>
             </w:pPr>
-            <w:r>
-              <w:t>Drive</w:t>
-            </w:r>
           </w:p>
         </w:tc>
       </w:tr>
@@ -1283,9 +1265,6 @@
             <w:pPr>
               <w:cnfStyle w:val="000000100000" w:firstRow="0" w:lastRow="0" w:firstColumn="0" w:lastColumn="0" w:oddVBand="0" w:evenVBand="0" w:oddHBand="1" w:evenHBand="0" w:firstRowFirstColumn="0" w:firstRowLastColumn="0" w:lastRowFirstColumn="0" w:lastRowLastColumn="0"/>
             </w:pPr>
-            <w:r>
-              <w:t>Ultrasonic Rangefinder (?)</w:t>
-            </w:r>
           </w:p>
         </w:tc>
         <w:tc>
@@ -1296,9 +1275,6 @@
             <w:pPr>
               <w:cnfStyle w:val="000000100000" w:firstRow="0" w:lastRow="0" w:firstColumn="0" w:lastColumn="0" w:oddVBand="0" w:evenVBand="0" w:oddHBand="1" w:evenHBand="0" w:firstRowFirstColumn="0" w:firstRowLastColumn="0" w:lastRowFirstColumn="0" w:lastRowLastColumn="0"/>
             </w:pPr>
-            <w:r>
-              <w:t>Left Rear Bridge Edge Finder</w:t>
-            </w:r>
           </w:p>
         </w:tc>
         <w:tc>
@@ -1309,9 +1285,6 @@
             <w:pPr>
               <w:cnfStyle w:val="000000100000" w:firstRow="0" w:lastRow="0" w:firstColumn="0" w:lastColumn="0" w:oddVBand="0" w:evenVBand="0" w:oddHBand="1" w:evenHBand="0" w:firstRowFirstColumn="0" w:firstRowLastColumn="0" w:lastRowFirstColumn="0" w:lastRowLastColumn="0"/>
             </w:pPr>
-            <w:r>
-              <w:t>Drive</w:t>
-            </w:r>
           </w:p>
         </w:tc>
       </w:tr>
@@ -2208,6 +2181,9 @@
             <w:r>
               <w:t>Victor</w:t>
             </w:r>
+            <w:r>
+              <w:t xml:space="preserve"> (?)</w:t>
+            </w:r>
           </w:p>
         </w:tc>
         <w:tc>
@@ -2221,6 +2197,9 @@
             <w:r>
               <w:t>Vacuum Right</w:t>
             </w:r>
+            <w:r>
+              <w:t xml:space="preserve"> (?)</w:t>
+            </w:r>
           </w:p>
         </w:tc>
         <w:tc>
@@ -2234,6 +2213,9 @@
             <w:r>
               <w:t>Vacuum</w:t>
             </w:r>
+            <w:r>
+              <w:t xml:space="preserve"> (?)</w:t>
+            </w:r>
           </w:p>
         </w:tc>
       </w:tr>
@@ -2257,6 +2239,9 @@
             <w:pPr>
               <w:cnfStyle w:val="000000000000" w:firstRow="0" w:lastRow="0" w:firstColumn="0" w:lastColumn="0" w:oddVBand="0" w:evenVBand="0" w:oddHBand="0" w:evenHBand="0" w:firstRowFirstColumn="0" w:firstRowLastColumn="0" w:lastRowFirstColumn="0" w:lastRowLastColumn="0"/>
             </w:pPr>
+            <w:r>
+              <w:t>Victor</w:t>
+            </w:r>
           </w:p>
         </w:tc>
         <w:tc>
@@ -2267,6 +2252,9 @@
             <w:pPr>
               <w:cnfStyle w:val="000000000000" w:firstRow="0" w:lastRow="0" w:firstColumn="0" w:lastColumn="0" w:oddVBand="0" w:evenVBand="0" w:oddHBand="0" w:evenHBand="0" w:firstRowFirstColumn="0" w:firstRowLastColumn="0" w:lastRowFirstColumn="0" w:lastRowLastColumn="0"/>
             </w:pPr>
+            <w:r>
+              <w:t>Hopper</w:t>
+            </w:r>
           </w:p>
         </w:tc>
         <w:tc>
@@ -2277,6 +2265,9 @@
             <w:pPr>
               <w:cnfStyle w:val="000000000000" w:firstRow="0" w:lastRow="0" w:firstColumn="0" w:lastColumn="0" w:oddVBand="0" w:evenVBand="0" w:oddHBand="0" w:evenHBand="0" w:firstRowFirstColumn="0" w:firstRowLastColumn="0" w:lastRowFirstColumn="0" w:lastRowLastColumn="0"/>
             </w:pPr>
+            <w:r>
+              <w:t>Hopper</w:t>
+            </w:r>
           </w:p>
         </w:tc>
       </w:tr>
@@ -2435,13 +2426,8 @@
             <w:pPr>
               <w:cnfStyle w:val="000000000000" w:firstRow="0" w:lastRow="0" w:firstColumn="0" w:lastColumn="0" w:oddVBand="0" w:evenVBand="0" w:oddHBand="0" w:evenHBand="0" w:firstRowFirstColumn="0" w:firstRowLastColumn="0" w:lastRowFirstColumn="0" w:lastRowLastColumn="0"/>
             </w:pPr>
-            <w:proofErr w:type="spellStart"/>
-            <w:r>
-              <w:t>Hitec</w:t>
-            </w:r>
-            <w:proofErr w:type="spellEnd"/>
-            <w:r>
-              <w:t xml:space="preserve"> Servo</w:t>
+            <w:r>
+              <w:t>Jaguar</w:t>
             </w:r>
           </w:p>
         </w:tc>
@@ -2678,26 +2664,18 @@
           </w:tcPr>
           <w:p>
             <w:r>
-              <w:t>2 IN</w:t>
-            </w:r>
-          </w:p>
-        </w:tc>
-        <w:tc>
-          <w:tcPr>
-            <w:tcW w:w="2700" w:type="dxa"/>
-          </w:tcPr>
-          <w:p>
-            <w:pPr>
-              <w:cnfStyle w:val="000000100000" w:firstRow="0" w:lastRow="0" w:firstColumn="0" w:lastColumn="0" w:oddVBand="0" w:evenVBand="0" w:oddHBand="1" w:evenHBand="0" w:firstRowFirstColumn="0" w:firstRowLastColumn="0" w:lastRowFirstColumn="0" w:lastRowLastColumn="0"/>
-            </w:pPr>
-            <w:r>
-              <w:t xml:space="preserve">Photoelectric </w:t>
-            </w:r>
-            <w:proofErr w:type="gramStart"/>
-            <w:r>
-              <w:t>Sensor ?</w:t>
-            </w:r>
-            <w:proofErr w:type="gramEnd"/>
+              <w:t>2</w:t>
+            </w:r>
+          </w:p>
+        </w:tc>
+        <w:tc>
+          <w:tcPr>
+            <w:tcW w:w="2700" w:type="dxa"/>
+          </w:tcPr>
+          <w:p>
+            <w:pPr>
+              <w:cnfStyle w:val="000000100000" w:firstRow="0" w:lastRow="0" w:firstColumn="0" w:lastColumn="0" w:oddVBand="0" w:evenVBand="0" w:oddHBand="1" w:evenHBand="0" w:firstRowFirstColumn="0" w:firstRowLastColumn="0" w:lastRowFirstColumn="0" w:lastRowLastColumn="0"/>
+            </w:pPr>
           </w:p>
         </w:tc>
         <w:tc>
@@ -2708,9 +2686,6 @@
             <w:pPr>
               <w:cnfStyle w:val="000000100000" w:firstRow="0" w:lastRow="0" w:firstColumn="0" w:lastColumn="0" w:oddVBand="0" w:evenVBand="0" w:oddHBand="1" w:evenHBand="0" w:firstRowFirstColumn="0" w:firstRowLastColumn="0" w:lastRowFirstColumn="0" w:lastRowLastColumn="0"/>
             </w:pPr>
-            <w:r>
-              <w:t>Left Bridge Edge Finder</w:t>
-            </w:r>
           </w:p>
         </w:tc>
         <w:tc>
@@ -2721,40 +2696,29 @@
             <w:pPr>
               <w:cnfStyle w:val="000000100000" w:firstRow="0" w:lastRow="0" w:firstColumn="0" w:lastColumn="0" w:oddVBand="0" w:evenVBand="0" w:oddHBand="1" w:evenHBand="0" w:firstRowFirstColumn="0" w:firstRowLastColumn="0" w:lastRowFirstColumn="0" w:lastRowLastColumn="0"/>
             </w:pPr>
-            <w:r>
-              <w:t>Drive</w:t>
-            </w:r>
-          </w:p>
-        </w:tc>
-      </w:tr>
-      <w:tr>
-        <w:tc>
-          <w:tcPr>
-            <w:cnfStyle w:val="001000000000" w:firstRow="0" w:lastRow="0" w:firstColumn="1" w:lastColumn="0" w:oddVBand="0" w:evenVBand="0" w:oddHBand="0" w:evenHBand="0" w:firstRowFirstColumn="0" w:firstRowLastColumn="0" w:lastRowFirstColumn="0" w:lastRowLastColumn="0"/>
-            <w:tcW w:w="1008" w:type="dxa"/>
-          </w:tcPr>
-          <w:p>
-            <w:r>
-              <w:t>3 IN</w:t>
-            </w:r>
-          </w:p>
-        </w:tc>
-        <w:tc>
-          <w:tcPr>
-            <w:tcW w:w="2700" w:type="dxa"/>
-          </w:tcPr>
-          <w:p>
-            <w:pPr>
-              <w:cnfStyle w:val="000000000000" w:firstRow="0" w:lastRow="0" w:firstColumn="0" w:lastColumn="0" w:oddVBand="0" w:evenVBand="0" w:oddHBand="0" w:evenHBand="0" w:firstRowFirstColumn="0" w:firstRowLastColumn="0" w:lastRowFirstColumn="0" w:lastRowLastColumn="0"/>
-            </w:pPr>
-            <w:r>
-              <w:t xml:space="preserve">Photoelectric </w:t>
-            </w:r>
-            <w:proofErr w:type="gramStart"/>
-            <w:r>
-              <w:t>Sensor ?</w:t>
-            </w:r>
-            <w:proofErr w:type="gramEnd"/>
+          </w:p>
+        </w:tc>
+      </w:tr>
+      <w:tr>
+        <w:tc>
+          <w:tcPr>
+            <w:cnfStyle w:val="001000000000" w:firstRow="0" w:lastRow="0" w:firstColumn="1" w:lastColumn="0" w:oddVBand="0" w:evenVBand="0" w:oddHBand="0" w:evenHBand="0" w:firstRowFirstColumn="0" w:firstRowLastColumn="0" w:lastRowFirstColumn="0" w:lastRowLastColumn="0"/>
+            <w:tcW w:w="1008" w:type="dxa"/>
+          </w:tcPr>
+          <w:p>
+            <w:r>
+              <w:t>3</w:t>
+            </w:r>
+          </w:p>
+        </w:tc>
+        <w:tc>
+          <w:tcPr>
+            <w:tcW w:w="2700" w:type="dxa"/>
+          </w:tcPr>
+          <w:p>
+            <w:pPr>
+              <w:cnfStyle w:val="000000000000" w:firstRow="0" w:lastRow="0" w:firstColumn="0" w:lastColumn="0" w:oddVBand="0" w:evenVBand="0" w:oddHBand="0" w:evenHBand="0" w:firstRowFirstColumn="0" w:firstRowLastColumn="0" w:lastRowFirstColumn="0" w:lastRowLastColumn="0"/>
+            </w:pPr>
           </w:p>
         </w:tc>
         <w:tc>
@@ -2765,9 +2729,6 @@
             <w:pPr>
               <w:cnfStyle w:val="000000000000" w:firstRow="0" w:lastRow="0" w:firstColumn="0" w:lastColumn="0" w:oddVBand="0" w:evenVBand="0" w:oddHBand="0" w:evenHBand="0" w:firstRowFirstColumn="0" w:firstRowLastColumn="0" w:lastRowFirstColumn="0" w:lastRowLastColumn="0"/>
             </w:pPr>
-            <w:r>
-              <w:t>Front Bridge Edge Finder</w:t>
-            </w:r>
           </w:p>
         </w:tc>
         <w:tc>
@@ -2778,9 +2739,6 @@
             <w:pPr>
               <w:cnfStyle w:val="000000000000" w:firstRow="0" w:lastRow="0" w:firstColumn="0" w:lastColumn="0" w:oddVBand="0" w:evenVBand="0" w:oddHBand="0" w:evenHBand="0" w:firstRowFirstColumn="0" w:firstRowLastColumn="0" w:lastRowFirstColumn="0" w:lastRowLastColumn="0"/>
             </w:pPr>
-            <w:r>
-              <w:t>Drive</w:t>
-            </w:r>
           </w:p>
         </w:tc>
       </w:tr>
@@ -2795,26 +2753,24 @@
           </w:tcPr>
           <w:p>
             <w:r>
-              <w:t>4 IN</w:t>
-            </w:r>
-          </w:p>
-        </w:tc>
-        <w:tc>
-          <w:tcPr>
-            <w:tcW w:w="2700" w:type="dxa"/>
-          </w:tcPr>
-          <w:p>
-            <w:pPr>
-              <w:cnfStyle w:val="000000100000" w:firstRow="0" w:lastRow="0" w:firstColumn="0" w:lastColumn="0" w:oddVBand="0" w:evenVBand="0" w:oddHBand="1" w:evenHBand="0" w:firstRowFirstColumn="0" w:firstRowLastColumn="0" w:lastRowFirstColumn="0" w:lastRowLastColumn="0"/>
-            </w:pPr>
-            <w:r>
-              <w:t xml:space="preserve">Photoelectric </w:t>
-            </w:r>
-            <w:proofErr w:type="gramStart"/>
-            <w:r>
-              <w:t>Sensor ?</w:t>
-            </w:r>
-            <w:proofErr w:type="gramEnd"/>
+              <w:t>4</w:t>
+            </w:r>
+            <w:r>
+              <w:t xml:space="preserve"> IN</w:t>
+            </w:r>
+          </w:p>
+        </w:tc>
+        <w:tc>
+          <w:tcPr>
+            <w:tcW w:w="2700" w:type="dxa"/>
+          </w:tcPr>
+          <w:p>
+            <w:pPr>
+              <w:cnfStyle w:val="000000100000" w:firstRow="0" w:lastRow="0" w:firstColumn="0" w:lastColumn="0" w:oddVBand="0" w:evenVBand="0" w:oddHBand="1" w:evenHBand="0" w:firstRowFirstColumn="0" w:firstRowLastColumn="0" w:lastRowFirstColumn="0" w:lastRowLastColumn="0"/>
+            </w:pPr>
+            <w:r>
+              <w:t>Photoelectric Sensor</w:t>
+            </w:r>
           </w:p>
         </w:tc>
         <w:tc>
@@ -2826,64 +2782,62 @@
               <w:cnfStyle w:val="000000100000" w:firstRow="0" w:lastRow="0" w:firstColumn="0" w:lastColumn="0" w:oddVBand="0" w:evenVBand="0" w:oddHBand="1" w:evenHBand="0" w:firstRowFirstColumn="0" w:firstRowLastColumn="0" w:lastRowFirstColumn="0" w:lastRowLastColumn="0"/>
             </w:pPr>
             <w:r>
+              <w:t>Front Bridge Edge Finder</w:t>
+            </w:r>
+          </w:p>
+        </w:tc>
+        <w:tc>
+          <w:tcPr>
+            <w:tcW w:w="2934" w:type="dxa"/>
+          </w:tcPr>
+          <w:p>
+            <w:pPr>
+              <w:cnfStyle w:val="000000100000" w:firstRow="0" w:lastRow="0" w:firstColumn="0" w:lastColumn="0" w:oddVBand="0" w:evenVBand="0" w:oddHBand="1" w:evenHBand="0" w:firstRowFirstColumn="0" w:firstRowLastColumn="0" w:lastRowFirstColumn="0" w:lastRowLastColumn="0"/>
+            </w:pPr>
+            <w:r>
+              <w:t>Drive</w:t>
+            </w:r>
+          </w:p>
+        </w:tc>
+      </w:tr>
+      <w:tr>
+        <w:tc>
+          <w:tcPr>
+            <w:cnfStyle w:val="001000000000" w:firstRow="0" w:lastRow="0" w:firstColumn="1" w:lastColumn="0" w:oddVBand="0" w:evenVBand="0" w:oddHBand="0" w:evenHBand="0" w:firstRowFirstColumn="0" w:firstRowLastColumn="0" w:lastRowFirstColumn="0" w:lastRowLastColumn="0"/>
+            <w:tcW w:w="1008" w:type="dxa"/>
+          </w:tcPr>
+          <w:p>
+            <w:r>
+              <w:t>5</w:t>
+            </w:r>
+            <w:r>
+              <w:t xml:space="preserve"> IN</w:t>
+            </w:r>
+          </w:p>
+        </w:tc>
+        <w:tc>
+          <w:tcPr>
+            <w:tcW w:w="2700" w:type="dxa"/>
+          </w:tcPr>
+          <w:p>
+            <w:pPr>
+              <w:cnfStyle w:val="000000000000" w:firstRow="0" w:lastRow="0" w:firstColumn="0" w:lastColumn="0" w:oddVBand="0" w:evenVBand="0" w:oddHBand="0" w:evenHBand="0" w:firstRowFirstColumn="0" w:firstRowLastColumn="0" w:lastRowFirstColumn="0" w:lastRowLastColumn="0"/>
+            </w:pPr>
+            <w:r>
+              <w:t>Photoelectric Sensor</w:t>
+            </w:r>
+          </w:p>
+        </w:tc>
+        <w:tc>
+          <w:tcPr>
+            <w:tcW w:w="2934" w:type="dxa"/>
+          </w:tcPr>
+          <w:p>
+            <w:pPr>
+              <w:cnfStyle w:val="000000000000" w:firstRow="0" w:lastRow="0" w:firstColumn="0" w:lastColumn="0" w:oddVBand="0" w:evenVBand="0" w:oddHBand="0" w:evenHBand="0" w:firstRowFirstColumn="0" w:firstRowLastColumn="0" w:lastRowFirstColumn="0" w:lastRowLastColumn="0"/>
+            </w:pPr>
+            <w:r>
               <w:t>Right Bridge Edge Finder</w:t>
-            </w:r>
-          </w:p>
-        </w:tc>
-        <w:tc>
-          <w:tcPr>
-            <w:tcW w:w="2934" w:type="dxa"/>
-          </w:tcPr>
-          <w:p>
-            <w:pPr>
-              <w:cnfStyle w:val="000000100000" w:firstRow="0" w:lastRow="0" w:firstColumn="0" w:lastColumn="0" w:oddVBand="0" w:evenVBand="0" w:oddHBand="1" w:evenHBand="0" w:firstRowFirstColumn="0" w:firstRowLastColumn="0" w:lastRowFirstColumn="0" w:lastRowLastColumn="0"/>
-            </w:pPr>
-            <w:r>
-              <w:t>Drive</w:t>
-            </w:r>
-          </w:p>
-        </w:tc>
-      </w:tr>
-      <w:tr>
-        <w:tc>
-          <w:tcPr>
-            <w:cnfStyle w:val="001000000000" w:firstRow="0" w:lastRow="0" w:firstColumn="1" w:lastColumn="0" w:oddVBand="0" w:evenVBand="0" w:oddHBand="0" w:evenHBand="0" w:firstRowFirstColumn="0" w:firstRowLastColumn="0" w:lastRowFirstColumn="0" w:lastRowLastColumn="0"/>
-            <w:tcW w:w="1008" w:type="dxa"/>
-          </w:tcPr>
-          <w:p>
-            <w:r>
-              <w:t>5 IN</w:t>
-            </w:r>
-          </w:p>
-        </w:tc>
-        <w:tc>
-          <w:tcPr>
-            <w:tcW w:w="2700" w:type="dxa"/>
-          </w:tcPr>
-          <w:p>
-            <w:pPr>
-              <w:cnfStyle w:val="000000000000" w:firstRow="0" w:lastRow="0" w:firstColumn="0" w:lastColumn="0" w:oddVBand="0" w:evenVBand="0" w:oddHBand="0" w:evenHBand="0" w:firstRowFirstColumn="0" w:firstRowLastColumn="0" w:lastRowFirstColumn="0" w:lastRowLastColumn="0"/>
-            </w:pPr>
-            <w:r>
-              <w:t xml:space="preserve">Photoelectric </w:t>
-            </w:r>
-            <w:proofErr w:type="gramStart"/>
-            <w:r>
-              <w:t>Sensor ?</w:t>
-            </w:r>
-            <w:proofErr w:type="gramEnd"/>
-          </w:p>
-        </w:tc>
-        <w:tc>
-          <w:tcPr>
-            <w:tcW w:w="2934" w:type="dxa"/>
-          </w:tcPr>
-          <w:p>
-            <w:pPr>
-              <w:cnfStyle w:val="000000000000" w:firstRow="0" w:lastRow="0" w:firstColumn="0" w:lastColumn="0" w:oddVBand="0" w:evenVBand="0" w:oddHBand="0" w:evenHBand="0" w:firstRowFirstColumn="0" w:firstRowLastColumn="0" w:lastRowFirstColumn="0" w:lastRowLastColumn="0"/>
-            </w:pPr>
-            <w:r>
-              <w:t>Rear Bridge Edge Finder</w:t>
             </w:r>
           </w:p>
         </w:tc>
@@ -2914,16 +2868,22 @@
             <w:r>
               <w:t>6</w:t>
             </w:r>
-          </w:p>
-        </w:tc>
-        <w:tc>
-          <w:tcPr>
-            <w:tcW w:w="2700" w:type="dxa"/>
-          </w:tcPr>
-          <w:p>
-            <w:pPr>
-              <w:cnfStyle w:val="000000100000" w:firstRow="0" w:lastRow="0" w:firstColumn="0" w:lastColumn="0" w:oddVBand="0" w:evenVBand="0" w:oddHBand="1" w:evenHBand="0" w:firstRowFirstColumn="0" w:firstRowLastColumn="0" w:lastRowFirstColumn="0" w:lastRowLastColumn="0"/>
-            </w:pPr>
+            <w:r>
+              <w:t xml:space="preserve"> IN</w:t>
+            </w:r>
+          </w:p>
+        </w:tc>
+        <w:tc>
+          <w:tcPr>
+            <w:tcW w:w="2700" w:type="dxa"/>
+          </w:tcPr>
+          <w:p>
+            <w:pPr>
+              <w:cnfStyle w:val="000000100000" w:firstRow="0" w:lastRow="0" w:firstColumn="0" w:lastColumn="0" w:oddVBand="0" w:evenVBand="0" w:oddHBand="1" w:evenHBand="0" w:firstRowFirstColumn="0" w:firstRowLastColumn="0" w:lastRowFirstColumn="0" w:lastRowLastColumn="0"/>
+            </w:pPr>
+            <w:r>
+              <w:t>Photoelectric Sensor</w:t>
+            </w:r>
           </w:p>
         </w:tc>
         <w:tc>
@@ -2934,6 +2894,9 @@
             <w:pPr>
               <w:cnfStyle w:val="000000100000" w:firstRow="0" w:lastRow="0" w:firstColumn="0" w:lastColumn="0" w:oddVBand="0" w:evenVBand="0" w:oddHBand="1" w:evenHBand="0" w:firstRowFirstColumn="0" w:firstRowLastColumn="0" w:lastRowFirstColumn="0" w:lastRowLastColumn="0"/>
             </w:pPr>
+            <w:r>
+              <w:t>Rear Bridge Edge Finder</w:t>
+            </w:r>
           </w:p>
         </w:tc>
         <w:tc>
@@ -2944,6 +2907,9 @@
             <w:pPr>
               <w:cnfStyle w:val="000000100000" w:firstRow="0" w:lastRow="0" w:firstColumn="0" w:lastColumn="0" w:oddVBand="0" w:evenVBand="0" w:oddHBand="1" w:evenHBand="0" w:firstRowFirstColumn="0" w:firstRowLastColumn="0" w:lastRowFirstColumn="0" w:lastRowLastColumn="0"/>
             </w:pPr>
+            <w:r>
+              <w:t>Drive</w:t>
+            </w:r>
           </w:p>
         </w:tc>
       </w:tr>
@@ -2957,16 +2923,22 @@
             <w:r>
               <w:t>7</w:t>
             </w:r>
-          </w:p>
-        </w:tc>
-        <w:tc>
-          <w:tcPr>
-            <w:tcW w:w="2700" w:type="dxa"/>
-          </w:tcPr>
-          <w:p>
-            <w:pPr>
-              <w:cnfStyle w:val="000000000000" w:firstRow="0" w:lastRow="0" w:firstColumn="0" w:lastColumn="0" w:oddVBand="0" w:evenVBand="0" w:oddHBand="0" w:evenHBand="0" w:firstRowFirstColumn="0" w:firstRowLastColumn="0" w:lastRowFirstColumn="0" w:lastRowLastColumn="0"/>
-            </w:pPr>
+            <w:r>
+              <w:t xml:space="preserve"> IN</w:t>
+            </w:r>
+          </w:p>
+        </w:tc>
+        <w:tc>
+          <w:tcPr>
+            <w:tcW w:w="2700" w:type="dxa"/>
+          </w:tcPr>
+          <w:p>
+            <w:pPr>
+              <w:cnfStyle w:val="000000000000" w:firstRow="0" w:lastRow="0" w:firstColumn="0" w:lastColumn="0" w:oddVBand="0" w:evenVBand="0" w:oddHBand="0" w:evenHBand="0" w:firstRowFirstColumn="0" w:firstRowLastColumn="0" w:lastRowFirstColumn="0" w:lastRowLastColumn="0"/>
+            </w:pPr>
+            <w:r>
+              <w:t>Photoelectric Sensor</w:t>
+            </w:r>
           </w:p>
         </w:tc>
         <w:tc>
@@ -2977,6 +2949,9 @@
             <w:pPr>
               <w:cnfStyle w:val="000000000000" w:firstRow="0" w:lastRow="0" w:firstColumn="0" w:lastColumn="0" w:oddVBand="0" w:evenVBand="0" w:oddHBand="0" w:evenHBand="0" w:firstRowFirstColumn="0" w:firstRowLastColumn="0" w:lastRowFirstColumn="0" w:lastRowLastColumn="0"/>
             </w:pPr>
+            <w:r>
+              <w:t>Left Bridge Edge Finder</w:t>
+            </w:r>
           </w:p>
         </w:tc>
         <w:tc>
@@ -2987,6 +2962,9 @@
             <w:pPr>
               <w:cnfStyle w:val="000000000000" w:firstRow="0" w:lastRow="0" w:firstColumn="0" w:lastColumn="0" w:oddVBand="0" w:evenVBand="0" w:oddHBand="0" w:evenHBand="0" w:firstRowFirstColumn="0" w:firstRowLastColumn="0" w:lastRowFirstColumn="0" w:lastRowLastColumn="0"/>
             </w:pPr>
+            <w:r>
+              <w:t>Drive</w:t>
+            </w:r>
           </w:p>
         </w:tc>
       </w:tr>
@@ -5415,7 +5393,7 @@
 </file>
 
 <file path=customXml/itemProps1.xml><?xml version="1.0" encoding="utf-8"?>
-<ds:datastoreItem xmlns:ds="http://schemas.openxmlformats.org/officeDocument/2006/customXml" ds:itemID="{518B2117-DA5C-4CFE-B00B-43EF072094B5}">
+<ds:datastoreItem xmlns:ds="http://schemas.openxmlformats.org/officeDocument/2006/customXml" ds:itemID="{4AAAFAE2-9D77-42E4-BFE9-B624571CF8C2}">
   <ds:schemaRefs>
     <ds:schemaRef ds:uri="http://schemas.openxmlformats.org/officeDocument/2006/bibliography"/>
   </ds:schemaRefs>

</xml_diff>

<commit_message>
- Updated Solenoids for Camera Periscope, removed some of the chute trigger solenoids. - Added traffic copy relay/pwm out - Added Accelerometer X/Y/Z axes analog channels (second module)
</commit_message>
<xml_diff>
--- a/Documentation/Design/2012/RobotMap.docx
+++ b/Documentation/Design/2012/RobotMap.docx
@@ -913,8 +913,6 @@
             <w:r>
               <w:t>7</w:t>
             </w:r>
-            <w:bookmarkStart w:id="0" w:name="_GoBack"/>
-            <w:bookmarkEnd w:id="0"/>
           </w:p>
         </w:tc>
         <w:tc>
@@ -1176,6 +1174,9 @@
             <w:pPr>
               <w:cnfStyle w:val="000000100000" w:firstRow="0" w:lastRow="0" w:firstColumn="0" w:lastColumn="0" w:oddVBand="0" w:evenVBand="0" w:oddHBand="1" w:evenHBand="0" w:firstRowFirstColumn="0" w:firstRowLastColumn="0" w:lastRowFirstColumn="0" w:lastRowLastColumn="0"/>
             </w:pPr>
+            <w:r>
+              <w:t>Accelerometer</w:t>
+            </w:r>
           </w:p>
         </w:tc>
         <w:tc>
@@ -1186,6 +1187,9 @@
             <w:pPr>
               <w:cnfStyle w:val="000000100000" w:firstRow="0" w:lastRow="0" w:firstColumn="0" w:lastColumn="0" w:oddVBand="0" w:evenVBand="0" w:oddHBand="1" w:evenHBand="0" w:firstRowFirstColumn="0" w:firstRowLastColumn="0" w:lastRowFirstColumn="0" w:lastRowLastColumn="0"/>
             </w:pPr>
+            <w:r>
+              <w:t>X-Axis Acceleration</w:t>
+            </w:r>
           </w:p>
         </w:tc>
         <w:tc>
@@ -1196,6 +1200,9 @@
             <w:pPr>
               <w:cnfStyle w:val="000000100000" w:firstRow="0" w:lastRow="0" w:firstColumn="0" w:lastColumn="0" w:oddVBand="0" w:evenVBand="0" w:oddHBand="1" w:evenHBand="0" w:firstRowFirstColumn="0" w:firstRowLastColumn="0" w:lastRowFirstColumn="0" w:lastRowLastColumn="0"/>
             </w:pPr>
+            <w:r>
+              <w:t>Drive</w:t>
+            </w:r>
           </w:p>
         </w:tc>
       </w:tr>
@@ -1219,6 +1226,9 @@
             <w:pPr>
               <w:cnfStyle w:val="000000000000" w:firstRow="0" w:lastRow="0" w:firstColumn="0" w:lastColumn="0" w:oddVBand="0" w:evenVBand="0" w:oddHBand="0" w:evenHBand="0" w:firstRowFirstColumn="0" w:firstRowLastColumn="0" w:lastRowFirstColumn="0" w:lastRowLastColumn="0"/>
             </w:pPr>
+            <w:r>
+              <w:t>Accelerometer</w:t>
+            </w:r>
           </w:p>
         </w:tc>
         <w:tc>
@@ -1229,6 +1239,12 @@
             <w:pPr>
               <w:cnfStyle w:val="000000000000" w:firstRow="0" w:lastRow="0" w:firstColumn="0" w:lastColumn="0" w:oddVBand="0" w:evenVBand="0" w:oddHBand="0" w:evenHBand="0" w:firstRowFirstColumn="0" w:firstRowLastColumn="0" w:lastRowFirstColumn="0" w:lastRowLastColumn="0"/>
             </w:pPr>
+            <w:r>
+              <w:t>Y</w:t>
+            </w:r>
+            <w:r>
+              <w:t>-Axis Acceleration</w:t>
+            </w:r>
           </w:p>
         </w:tc>
         <w:tc>
@@ -1239,6 +1255,9 @@
             <w:pPr>
               <w:cnfStyle w:val="000000000000" w:firstRow="0" w:lastRow="0" w:firstColumn="0" w:lastColumn="0" w:oddVBand="0" w:evenVBand="0" w:oddHBand="0" w:evenHBand="0" w:firstRowFirstColumn="0" w:firstRowLastColumn="0" w:lastRowFirstColumn="0" w:lastRowLastColumn="0"/>
             </w:pPr>
+            <w:r>
+              <w:t>Drive</w:t>
+            </w:r>
           </w:p>
         </w:tc>
       </w:tr>
@@ -1265,6 +1284,9 @@
             <w:pPr>
               <w:cnfStyle w:val="000000100000" w:firstRow="0" w:lastRow="0" w:firstColumn="0" w:lastColumn="0" w:oddVBand="0" w:evenVBand="0" w:oddHBand="1" w:evenHBand="0" w:firstRowFirstColumn="0" w:firstRowLastColumn="0" w:lastRowFirstColumn="0" w:lastRowLastColumn="0"/>
             </w:pPr>
+            <w:r>
+              <w:t>Accelerometer</w:t>
+            </w:r>
           </w:p>
         </w:tc>
         <w:tc>
@@ -1275,6 +1297,12 @@
             <w:pPr>
               <w:cnfStyle w:val="000000100000" w:firstRow="0" w:lastRow="0" w:firstColumn="0" w:lastColumn="0" w:oddVBand="0" w:evenVBand="0" w:oddHBand="1" w:evenHBand="0" w:firstRowFirstColumn="0" w:firstRowLastColumn="0" w:lastRowFirstColumn="0" w:lastRowLastColumn="0"/>
             </w:pPr>
+            <w:r>
+              <w:t>Z</w:t>
+            </w:r>
+            <w:r>
+              <w:t>-Axis Acceleration</w:t>
+            </w:r>
           </w:p>
         </w:tc>
         <w:tc>
@@ -1285,6 +1313,9 @@
             <w:pPr>
               <w:cnfStyle w:val="000000100000" w:firstRow="0" w:lastRow="0" w:firstColumn="0" w:lastColumn="0" w:oddVBand="0" w:evenVBand="0" w:oddHBand="1" w:evenHBand="0" w:firstRowFirstColumn="0" w:firstRowLastColumn="0" w:lastRowFirstColumn="0" w:lastRowLastColumn="0"/>
             </w:pPr>
+            <w:r>
+              <w:t>Drive</w:t>
+            </w:r>
           </w:p>
         </w:tc>
       </w:tr>
@@ -1592,10 +1623,7 @@
               <w:t xml:space="preserve">Chute Trigger </w:t>
             </w:r>
             <w:r>
-              <w:t xml:space="preserve">Left </w:t>
-            </w:r>
-            <w:r>
-              <w:t>Up Solenoid</w:t>
+              <w:t>Solenoid</w:t>
             </w:r>
           </w:p>
         </w:tc>
@@ -1636,6 +1664,49 @@
             <w:pPr>
               <w:cnfStyle w:val="000000100000" w:firstRow="0" w:lastRow="0" w:firstColumn="0" w:lastColumn="0" w:oddVBand="0" w:evenVBand="0" w:oddHBand="1" w:evenHBand="0" w:firstRowFirstColumn="0" w:firstRowLastColumn="0" w:lastRowFirstColumn="0" w:lastRowLastColumn="0"/>
             </w:pPr>
+          </w:p>
+        </w:tc>
+        <w:tc>
+          <w:tcPr>
+            <w:tcW w:w="2970" w:type="dxa"/>
+          </w:tcPr>
+          <w:p>
+            <w:pPr>
+              <w:cnfStyle w:val="000000100000" w:firstRow="0" w:lastRow="0" w:firstColumn="0" w:lastColumn="0" w:oddVBand="0" w:evenVBand="0" w:oddHBand="1" w:evenHBand="0" w:firstRowFirstColumn="0" w:firstRowLastColumn="0" w:lastRowFirstColumn="0" w:lastRowLastColumn="0"/>
+            </w:pPr>
+          </w:p>
+        </w:tc>
+        <w:tc>
+          <w:tcPr>
+            <w:tcW w:w="2898" w:type="dxa"/>
+          </w:tcPr>
+          <w:p>
+            <w:pPr>
+              <w:cnfStyle w:val="000000100000" w:firstRow="0" w:lastRow="0" w:firstColumn="0" w:lastColumn="0" w:oddVBand="0" w:evenVBand="0" w:oddHBand="1" w:evenHBand="0" w:firstRowFirstColumn="0" w:firstRowLastColumn="0" w:lastRowFirstColumn="0" w:lastRowLastColumn="0"/>
+            </w:pPr>
+          </w:p>
+        </w:tc>
+      </w:tr>
+      <w:tr>
+        <w:tc>
+          <w:tcPr>
+            <w:cnfStyle w:val="001000000000" w:firstRow="0" w:lastRow="0" w:firstColumn="1" w:lastColumn="0" w:oddVBand="0" w:evenVBand="0" w:oddHBand="0" w:evenHBand="0" w:firstRowFirstColumn="0" w:firstRowLastColumn="0" w:lastRowFirstColumn="0" w:lastRowLastColumn="0"/>
+            <w:tcW w:w="1008" w:type="dxa"/>
+          </w:tcPr>
+          <w:p>
+            <w:r>
+              <w:t>3</w:t>
+            </w:r>
+          </w:p>
+        </w:tc>
+        <w:tc>
+          <w:tcPr>
+            <w:tcW w:w="2700" w:type="dxa"/>
+          </w:tcPr>
+          <w:p>
+            <w:pPr>
+              <w:cnfStyle w:val="000000000000" w:firstRow="0" w:lastRow="0" w:firstColumn="0" w:lastColumn="0" w:oddVBand="0" w:evenVBand="0" w:oddHBand="0" w:evenHBand="0" w:firstRowFirstColumn="0" w:firstRowLastColumn="0" w:lastRowFirstColumn="0" w:lastRowLastColumn="0"/>
+            </w:pPr>
             <w:r>
               <w:t>Solenoid</w:t>
             </w:r>
@@ -1647,16 +1718,10 @@
           </w:tcPr>
           <w:p>
             <w:pPr>
-              <w:cnfStyle w:val="000000100000" w:firstRow="0" w:lastRow="0" w:firstColumn="0" w:lastColumn="0" w:oddVBand="0" w:evenVBand="0" w:oddHBand="1" w:evenHBand="0" w:firstRowFirstColumn="0" w:firstRowLastColumn="0" w:lastRowFirstColumn="0" w:lastRowLastColumn="0"/>
-            </w:pPr>
-            <w:r>
-              <w:t xml:space="preserve">Chute Trigger </w:t>
-            </w:r>
-            <w:r>
-              <w:t xml:space="preserve">Left </w:t>
-            </w:r>
-            <w:r>
-              <w:t>Down Solenoid</w:t>
+              <w:cnfStyle w:val="000000000000" w:firstRow="0" w:lastRow="0" w:firstColumn="0" w:lastColumn="0" w:oddVBand="0" w:evenVBand="0" w:oddHBand="0" w:evenHBand="0" w:firstRowFirstColumn="0" w:firstRowLastColumn="0" w:lastRowFirstColumn="0" w:lastRowLastColumn="0"/>
+            </w:pPr>
+            <w:r>
+              <w:t>Camera Periscope Up Solenoid</w:t>
             </w:r>
           </w:p>
         </w:tc>
@@ -1666,68 +1731,10 @@
           </w:tcPr>
           <w:p>
             <w:pPr>
-              <w:cnfStyle w:val="000000100000" w:firstRow="0" w:lastRow="0" w:firstColumn="0" w:lastColumn="0" w:oddVBand="0" w:evenVBand="0" w:oddHBand="1" w:evenHBand="0" w:firstRowFirstColumn="0" w:firstRowLastColumn="0" w:lastRowFirstColumn="0" w:lastRowLastColumn="0"/>
-            </w:pPr>
-            <w:r>
-              <w:t>Chute</w:t>
-            </w:r>
-          </w:p>
-        </w:tc>
-      </w:tr>
-      <w:tr>
-        <w:tc>
-          <w:tcPr>
-            <w:cnfStyle w:val="001000000000" w:firstRow="0" w:lastRow="0" w:firstColumn="1" w:lastColumn="0" w:oddVBand="0" w:evenVBand="0" w:oddHBand="0" w:evenHBand="0" w:firstRowFirstColumn="0" w:firstRowLastColumn="0" w:lastRowFirstColumn="0" w:lastRowLastColumn="0"/>
-            <w:tcW w:w="1008" w:type="dxa"/>
-          </w:tcPr>
-          <w:p>
-            <w:r>
-              <w:t>3</w:t>
-            </w:r>
-          </w:p>
-        </w:tc>
-        <w:tc>
-          <w:tcPr>
-            <w:tcW w:w="2700" w:type="dxa"/>
-          </w:tcPr>
-          <w:p>
-            <w:pPr>
-              <w:cnfStyle w:val="000000000000" w:firstRow="0" w:lastRow="0" w:firstColumn="0" w:lastColumn="0" w:oddVBand="0" w:evenVBand="0" w:oddHBand="0" w:evenHBand="0" w:firstRowFirstColumn="0" w:firstRowLastColumn="0" w:lastRowFirstColumn="0" w:lastRowLastColumn="0"/>
-            </w:pPr>
-            <w:r>
-              <w:t>Solenoid</w:t>
-            </w:r>
-          </w:p>
-        </w:tc>
-        <w:tc>
-          <w:tcPr>
-            <w:tcW w:w="2970" w:type="dxa"/>
-          </w:tcPr>
-          <w:p>
-            <w:pPr>
-              <w:cnfStyle w:val="000000000000" w:firstRow="0" w:lastRow="0" w:firstColumn="0" w:lastColumn="0" w:oddVBand="0" w:evenVBand="0" w:oddHBand="0" w:evenHBand="0" w:firstRowFirstColumn="0" w:firstRowLastColumn="0" w:lastRowFirstColumn="0" w:lastRowLastColumn="0"/>
-            </w:pPr>
-            <w:r>
-              <w:t xml:space="preserve">Chute </w:t>
-            </w:r>
-            <w:r>
-              <w:t>Trigger Right Up</w:t>
-            </w:r>
-            <w:r>
-              <w:t xml:space="preserve"> Solenoid</w:t>
-            </w:r>
-          </w:p>
-        </w:tc>
-        <w:tc>
-          <w:tcPr>
-            <w:tcW w:w="2898" w:type="dxa"/>
-          </w:tcPr>
-          <w:p>
-            <w:pPr>
-              <w:cnfStyle w:val="000000000000" w:firstRow="0" w:lastRow="0" w:firstColumn="0" w:lastColumn="0" w:oddVBand="0" w:evenVBand="0" w:oddHBand="0" w:evenHBand="0" w:firstRowFirstColumn="0" w:firstRowLastColumn="0" w:lastRowFirstColumn="0" w:lastRowLastColumn="0"/>
-            </w:pPr>
-            <w:r>
-              <w:t>Chute</w:t>
+              <w:cnfStyle w:val="000000000000" w:firstRow="0" w:lastRow="0" w:firstColumn="0" w:lastColumn="0" w:oddVBand="0" w:evenVBand="0" w:oddHBand="0" w:evenHBand="0" w:firstRowFirstColumn="0" w:firstRowLastColumn="0" w:lastRowFirstColumn="0" w:lastRowLastColumn="0"/>
+            </w:pPr>
+            <w:r>
+              <w:t>Camera</w:t>
             </w:r>
           </w:p>
         </w:tc>
@@ -1743,59 +1750,62 @@
           </w:tcPr>
           <w:p>
             <w:r>
+              <w:t>4</w:t>
+            </w:r>
+          </w:p>
+        </w:tc>
+        <w:tc>
+          <w:tcPr>
+            <w:tcW w:w="2700" w:type="dxa"/>
+          </w:tcPr>
+          <w:p>
+            <w:pPr>
+              <w:cnfStyle w:val="000000100000" w:firstRow="0" w:lastRow="0" w:firstColumn="0" w:lastColumn="0" w:oddVBand="0" w:evenVBand="0" w:oddHBand="1" w:evenHBand="0" w:firstRowFirstColumn="0" w:firstRowLastColumn="0" w:lastRowFirstColumn="0" w:lastRowLastColumn="0"/>
+            </w:pPr>
+            <w:r>
+              <w:t>Solenoid</w:t>
+            </w:r>
+          </w:p>
+        </w:tc>
+        <w:tc>
+          <w:tcPr>
+            <w:tcW w:w="2970" w:type="dxa"/>
+          </w:tcPr>
+          <w:p>
+            <w:pPr>
+              <w:cnfStyle w:val="000000100000" w:firstRow="0" w:lastRow="0" w:firstColumn="0" w:lastColumn="0" w:oddVBand="0" w:evenVBand="0" w:oddHBand="1" w:evenHBand="0" w:firstRowFirstColumn="0" w:firstRowLastColumn="0" w:lastRowFirstColumn="0" w:lastRowLastColumn="0"/>
+            </w:pPr>
+            <w:r>
+              <w:t>Camera Periscope Down Solenoid</w:t>
+            </w:r>
+            <w:r>
+              <w:t xml:space="preserve"> </w:t>
+            </w:r>
+          </w:p>
+        </w:tc>
+        <w:tc>
+          <w:tcPr>
+            <w:tcW w:w="2898" w:type="dxa"/>
+          </w:tcPr>
+          <w:p>
+            <w:pPr>
+              <w:cnfStyle w:val="000000100000" w:firstRow="0" w:lastRow="0" w:firstColumn="0" w:lastColumn="0" w:oddVBand="0" w:evenVBand="0" w:oddHBand="1" w:evenHBand="0" w:firstRowFirstColumn="0" w:firstRowLastColumn="0" w:lastRowFirstColumn="0" w:lastRowLastColumn="0"/>
+            </w:pPr>
+            <w:r>
+              <w:t>Camera</w:t>
+            </w:r>
+          </w:p>
+        </w:tc>
+      </w:tr>
+      <w:tr>
+        <w:tc>
+          <w:tcPr>
+            <w:cnfStyle w:val="001000000000" w:firstRow="0" w:lastRow="0" w:firstColumn="1" w:lastColumn="0" w:oddVBand="0" w:evenVBand="0" w:oddHBand="0" w:evenHBand="0" w:firstRowFirstColumn="0" w:firstRowLastColumn="0" w:lastRowFirstColumn="0" w:lastRowLastColumn="0"/>
+            <w:tcW w:w="1008" w:type="dxa"/>
+          </w:tcPr>
+          <w:p>
+            <w:r>
               <w:lastRenderedPageBreak/>
-              <w:t>4</w:t>
-            </w:r>
-          </w:p>
-        </w:tc>
-        <w:tc>
-          <w:tcPr>
-            <w:tcW w:w="2700" w:type="dxa"/>
-          </w:tcPr>
-          <w:p>
-            <w:pPr>
-              <w:cnfStyle w:val="000000100000" w:firstRow="0" w:lastRow="0" w:firstColumn="0" w:lastColumn="0" w:oddVBand="0" w:evenVBand="0" w:oddHBand="1" w:evenHBand="0" w:firstRowFirstColumn="0" w:firstRowLastColumn="0" w:lastRowFirstColumn="0" w:lastRowLastColumn="0"/>
-            </w:pPr>
-            <w:r>
-              <w:t>Solenoid</w:t>
-            </w:r>
-          </w:p>
-        </w:tc>
-        <w:tc>
-          <w:tcPr>
-            <w:tcW w:w="2970" w:type="dxa"/>
-          </w:tcPr>
-          <w:p>
-            <w:pPr>
-              <w:cnfStyle w:val="000000100000" w:firstRow="0" w:lastRow="0" w:firstColumn="0" w:lastColumn="0" w:oddVBand="0" w:evenVBand="0" w:oddHBand="1" w:evenHBand="0" w:firstRowFirstColumn="0" w:firstRowLastColumn="0" w:lastRowFirstColumn="0" w:lastRowLastColumn="0"/>
-            </w:pPr>
-            <w:r>
-              <w:t xml:space="preserve">Chute Trigger Right Down </w:t>
-            </w:r>
-          </w:p>
-        </w:tc>
-        <w:tc>
-          <w:tcPr>
-            <w:tcW w:w="2898" w:type="dxa"/>
-          </w:tcPr>
-          <w:p>
-            <w:pPr>
-              <w:cnfStyle w:val="000000100000" w:firstRow="0" w:lastRow="0" w:firstColumn="0" w:lastColumn="0" w:oddVBand="0" w:evenVBand="0" w:oddHBand="1" w:evenHBand="0" w:firstRowFirstColumn="0" w:firstRowLastColumn="0" w:lastRowFirstColumn="0" w:lastRowLastColumn="0"/>
-            </w:pPr>
-            <w:r>
-              <w:t>Chute</w:t>
-            </w:r>
-          </w:p>
-        </w:tc>
-      </w:tr>
-      <w:tr>
-        <w:tc>
-          <w:tcPr>
-            <w:cnfStyle w:val="001000000000" w:firstRow="0" w:lastRow="0" w:firstColumn="1" w:lastColumn="0" w:oddVBand="0" w:evenVBand="0" w:oddHBand="0" w:evenHBand="0" w:firstRowFirstColumn="0" w:firstRowLastColumn="0" w:lastRowFirstColumn="0" w:lastRowLastColumn="0"/>
-            <w:tcW w:w="1008" w:type="dxa"/>
-          </w:tcPr>
-          <w:p>
-            <w:r>
               <w:t>5</w:t>
             </w:r>
           </w:p>
@@ -2181,9 +2191,6 @@
             <w:r>
               <w:t>Victor</w:t>
             </w:r>
-            <w:r>
-              <w:t xml:space="preserve"> (?)</w:t>
-            </w:r>
           </w:p>
         </w:tc>
         <w:tc>
@@ -2197,9 +2204,6 @@
             <w:r>
               <w:t>Vacuum Right</w:t>
             </w:r>
-            <w:r>
-              <w:t xml:space="preserve"> (?)</w:t>
-            </w:r>
           </w:p>
         </w:tc>
         <w:tc>
@@ -2212,9 +2216,6 @@
             </w:pPr>
             <w:r>
               <w:t>Vacuum</w:t>
-            </w:r>
-            <w:r>
-              <w:t xml:space="preserve"> (?)</w:t>
             </w:r>
           </w:p>
         </w:tc>
@@ -2481,6 +2482,11 @@
             <w:pPr>
               <w:cnfStyle w:val="000000100000" w:firstRow="0" w:lastRow="0" w:firstColumn="0" w:lastColumn="0" w:oddVBand="0" w:evenVBand="0" w:oddHBand="1" w:evenHBand="0" w:firstRowFirstColumn="0" w:firstRowLastColumn="0" w:lastRowFirstColumn="0" w:lastRowLastColumn="0"/>
             </w:pPr>
+            <w:proofErr w:type="spellStart"/>
+            <w:r>
+              <w:t>TrafficCop</w:t>
+            </w:r>
+            <w:proofErr w:type="spellEnd"/>
           </w:p>
         </w:tc>
         <w:tc>
@@ -2491,6 +2497,11 @@
             <w:pPr>
               <w:cnfStyle w:val="000000100000" w:firstRow="0" w:lastRow="0" w:firstColumn="0" w:lastColumn="0" w:oddVBand="0" w:evenVBand="0" w:oddHBand="1" w:evenHBand="0" w:firstRowFirstColumn="0" w:firstRowLastColumn="0" w:lastRowFirstColumn="0" w:lastRowLastColumn="0"/>
             </w:pPr>
+            <w:proofErr w:type="spellStart"/>
+            <w:r>
+              <w:t>TrafficCop</w:t>
+            </w:r>
+            <w:proofErr w:type="spellEnd"/>
           </w:p>
         </w:tc>
         <w:tc>
@@ -2501,6 +2512,11 @@
             <w:pPr>
               <w:cnfStyle w:val="000000100000" w:firstRow="0" w:lastRow="0" w:firstColumn="0" w:lastColumn="0" w:oddVBand="0" w:evenVBand="0" w:oddHBand="1" w:evenHBand="0" w:firstRowFirstColumn="0" w:firstRowLastColumn="0" w:lastRowFirstColumn="0" w:lastRowLastColumn="0"/>
             </w:pPr>
+            <w:proofErr w:type="spellStart"/>
+            <w:r>
+              <w:t>TrafficCopy</w:t>
+            </w:r>
+            <w:proofErr w:type="spellEnd"/>
           </w:p>
         </w:tc>
       </w:tr>
@@ -2753,10 +2769,7 @@
           </w:tcPr>
           <w:p>
             <w:r>
-              <w:t>4</w:t>
-            </w:r>
-            <w:r>
-              <w:t xml:space="preserve"> IN</w:t>
+              <w:t>4 IN</w:t>
             </w:r>
           </w:p>
         </w:tc>
@@ -2808,10 +2821,7 @@
           </w:tcPr>
           <w:p>
             <w:r>
-              <w:t>5</w:t>
-            </w:r>
-            <w:r>
-              <w:t xml:space="preserve"> IN</w:t>
+              <w:t>5 IN</w:t>
             </w:r>
           </w:p>
         </w:tc>
@@ -2866,10 +2876,7 @@
           </w:tcPr>
           <w:p>
             <w:r>
-              <w:t>6</w:t>
-            </w:r>
-            <w:r>
-              <w:t xml:space="preserve"> IN</w:t>
+              <w:t>6 IN</w:t>
             </w:r>
           </w:p>
         </w:tc>
@@ -2921,10 +2928,7 @@
           </w:tcPr>
           <w:p>
             <w:r>
-              <w:t>7</w:t>
-            </w:r>
-            <w:r>
-              <w:t xml:space="preserve"> IN</w:t>
+              <w:t>7 IN</w:t>
             </w:r>
           </w:p>
         </w:tc>
@@ -3175,6 +3179,11 @@
             <w:pPr>
               <w:cnfStyle w:val="000000100000" w:firstRow="0" w:lastRow="0" w:firstColumn="0" w:lastColumn="0" w:oddVBand="0" w:evenVBand="0" w:oddHBand="1" w:evenHBand="0" w:firstRowFirstColumn="0" w:firstRowLastColumn="0" w:lastRowFirstColumn="0" w:lastRowLastColumn="0"/>
             </w:pPr>
+            <w:r>
+              <w:t>IFI Spike Relay</w:t>
+            </w:r>
+            <w:bookmarkStart w:id="0" w:name="_GoBack"/>
+            <w:bookmarkEnd w:id="0"/>
           </w:p>
         </w:tc>
         <w:tc>
@@ -3185,6 +3194,11 @@
             <w:pPr>
               <w:cnfStyle w:val="000000100000" w:firstRow="0" w:lastRow="0" w:firstColumn="0" w:lastColumn="0" w:oddVBand="0" w:evenVBand="0" w:oddHBand="1" w:evenHBand="0" w:firstRowFirstColumn="0" w:firstRowLastColumn="0" w:lastRowFirstColumn="0" w:lastRowLastColumn="0"/>
             </w:pPr>
+            <w:proofErr w:type="spellStart"/>
+            <w:r>
+              <w:t>TrafficCop</w:t>
+            </w:r>
+            <w:proofErr w:type="spellEnd"/>
           </w:p>
         </w:tc>
         <w:tc>
@@ -3195,6 +3209,11 @@
             <w:pPr>
               <w:cnfStyle w:val="000000100000" w:firstRow="0" w:lastRow="0" w:firstColumn="0" w:lastColumn="0" w:oddVBand="0" w:evenVBand="0" w:oddHBand="1" w:evenHBand="0" w:firstRowFirstColumn="0" w:firstRowLastColumn="0" w:lastRowFirstColumn="0" w:lastRowLastColumn="0"/>
             </w:pPr>
+            <w:proofErr w:type="spellStart"/>
+            <w:r>
+              <w:t>TrafficCop</w:t>
+            </w:r>
+            <w:proofErr w:type="spellEnd"/>
           </w:p>
         </w:tc>
       </w:tr>
@@ -5393,7 +5412,7 @@
 </file>
 
 <file path=customXml/itemProps1.xml><?xml version="1.0" encoding="utf-8"?>
-<ds:datastoreItem xmlns:ds="http://schemas.openxmlformats.org/officeDocument/2006/customXml" ds:itemID="{4AAAFAE2-9D77-42E4-BFE9-B624571CF8C2}">
+<ds:datastoreItem xmlns:ds="http://schemas.openxmlformats.org/officeDocument/2006/customXml" ds:itemID="{B5D73E8B-C26E-4A71-B11D-161185F6E0FC}">
   <ds:schemaRefs>
     <ds:schemaRef ds:uri="http://schemas.openxmlformats.org/officeDocument/2006/bibliography"/>
   </ds:schemaRefs>

</xml_diff>

<commit_message>
Updated to move gyro locations.
</commit_message>
<xml_diff>
--- a/Documentation/Design/2012/RobotMap.docx
+++ b/Documentation/Design/2012/RobotMap.docx
@@ -709,9 +709,6 @@
             <w:pPr>
               <w:cnfStyle w:val="000000000000" w:firstRow="0" w:lastRow="0" w:firstColumn="0" w:lastColumn="0" w:oddVBand="0" w:evenVBand="0" w:oddHBand="0" w:evenHBand="0" w:firstRowFirstColumn="0" w:firstRowLastColumn="0" w:lastRowFirstColumn="0" w:lastRowLastColumn="0"/>
             </w:pPr>
-            <w:r>
-              <w:t>Gyro</w:t>
-            </w:r>
           </w:p>
         </w:tc>
         <w:tc>
@@ -722,9 +719,6 @@
             <w:pPr>
               <w:cnfStyle w:val="000000000000" w:firstRow="0" w:lastRow="0" w:firstColumn="0" w:lastColumn="0" w:oddVBand="0" w:evenVBand="0" w:oddHBand="0" w:evenHBand="0" w:firstRowFirstColumn="0" w:firstRowLastColumn="0" w:lastRowFirstColumn="0" w:lastRowLastColumn="0"/>
             </w:pPr>
-            <w:r>
-              <w:t>Drive System Roll (on Bridge)</w:t>
-            </w:r>
           </w:p>
         </w:tc>
         <w:tc>
@@ -735,9 +729,6 @@
             <w:pPr>
               <w:cnfStyle w:val="000000000000" w:firstRow="0" w:lastRow="0" w:firstColumn="0" w:lastColumn="0" w:oddVBand="0" w:evenVBand="0" w:oddHBand="0" w:evenHBand="0" w:firstRowFirstColumn="0" w:firstRowLastColumn="0" w:lastRowFirstColumn="0" w:lastRowLastColumn="0"/>
             </w:pPr>
-            <w:r>
-              <w:t>Drive</w:t>
-            </w:r>
           </w:p>
         </w:tc>
       </w:tr>
@@ -1175,6 +1166,58 @@
               <w:cnfStyle w:val="000000100000" w:firstRow="0" w:lastRow="0" w:firstColumn="0" w:lastColumn="0" w:oddVBand="0" w:evenVBand="0" w:oddHBand="1" w:evenHBand="0" w:firstRowFirstColumn="0" w:firstRowLastColumn="0" w:lastRowFirstColumn="0" w:lastRowLastColumn="0"/>
             </w:pPr>
             <w:r>
+              <w:t>Gyro</w:t>
+            </w:r>
+          </w:p>
+        </w:tc>
+        <w:tc>
+          <w:tcPr>
+            <w:tcW w:w="3204" w:type="dxa"/>
+          </w:tcPr>
+          <w:p>
+            <w:pPr>
+              <w:cnfStyle w:val="000000100000" w:firstRow="0" w:lastRow="0" w:firstColumn="0" w:lastColumn="0" w:oddVBand="0" w:evenVBand="0" w:oddHBand="1" w:evenHBand="0" w:firstRowFirstColumn="0" w:firstRowLastColumn="0" w:lastRowFirstColumn="0" w:lastRowLastColumn="0"/>
+            </w:pPr>
+            <w:r>
+              <w:t>Drive Roll (on Bridge)</w:t>
+            </w:r>
+          </w:p>
+        </w:tc>
+        <w:tc>
+          <w:tcPr>
+            <w:tcW w:w="2664" w:type="dxa"/>
+          </w:tcPr>
+          <w:p>
+            <w:pPr>
+              <w:cnfStyle w:val="000000100000" w:firstRow="0" w:lastRow="0" w:firstColumn="0" w:lastColumn="0" w:oddVBand="0" w:evenVBand="0" w:oddHBand="1" w:evenHBand="0" w:firstRowFirstColumn="0" w:firstRowLastColumn="0" w:lastRowFirstColumn="0" w:lastRowLastColumn="0"/>
+            </w:pPr>
+            <w:r>
+              <w:t>Drive</w:t>
+            </w:r>
+          </w:p>
+        </w:tc>
+      </w:tr>
+      <w:tr>
+        <w:tc>
+          <w:tcPr>
+            <w:cnfStyle w:val="001000000000" w:firstRow="0" w:lastRow="0" w:firstColumn="1" w:lastColumn="0" w:oddVBand="0" w:evenVBand="0" w:oddHBand="0" w:evenHBand="0" w:firstRowFirstColumn="0" w:firstRowLastColumn="0" w:lastRowFirstColumn="0" w:lastRowLastColumn="0"/>
+            <w:tcW w:w="1008" w:type="dxa"/>
+          </w:tcPr>
+          <w:p>
+            <w:r>
+              <w:t>3</w:t>
+            </w:r>
+          </w:p>
+        </w:tc>
+        <w:tc>
+          <w:tcPr>
+            <w:tcW w:w="2700" w:type="dxa"/>
+          </w:tcPr>
+          <w:p>
+            <w:pPr>
+              <w:cnfStyle w:val="000000000000" w:firstRow="0" w:lastRow="0" w:firstColumn="0" w:lastColumn="0" w:oddVBand="0" w:evenVBand="0" w:oddHBand="0" w:evenHBand="0" w:firstRowFirstColumn="0" w:firstRowLastColumn="0" w:lastRowFirstColumn="0" w:lastRowLastColumn="0"/>
+            </w:pPr>
+            <w:r>
               <w:t>Accelerometer</w:t>
             </w:r>
           </w:p>
@@ -1185,62 +1228,10 @@
           </w:tcPr>
           <w:p>
             <w:pPr>
-              <w:cnfStyle w:val="000000100000" w:firstRow="0" w:lastRow="0" w:firstColumn="0" w:lastColumn="0" w:oddVBand="0" w:evenVBand="0" w:oddHBand="1" w:evenHBand="0" w:firstRowFirstColumn="0" w:firstRowLastColumn="0" w:lastRowFirstColumn="0" w:lastRowLastColumn="0"/>
-            </w:pPr>
-            <w:r>
-              <w:t>X-Axis Acceleration</w:t>
-            </w:r>
-          </w:p>
-        </w:tc>
-        <w:tc>
-          <w:tcPr>
-            <w:tcW w:w="2664" w:type="dxa"/>
-          </w:tcPr>
-          <w:p>
-            <w:pPr>
-              <w:cnfStyle w:val="000000100000" w:firstRow="0" w:lastRow="0" w:firstColumn="0" w:lastColumn="0" w:oddVBand="0" w:evenVBand="0" w:oddHBand="1" w:evenHBand="0" w:firstRowFirstColumn="0" w:firstRowLastColumn="0" w:lastRowFirstColumn="0" w:lastRowLastColumn="0"/>
-            </w:pPr>
-            <w:r>
-              <w:t>Drive</w:t>
-            </w:r>
-          </w:p>
-        </w:tc>
-      </w:tr>
-      <w:tr>
-        <w:tc>
-          <w:tcPr>
-            <w:cnfStyle w:val="001000000000" w:firstRow="0" w:lastRow="0" w:firstColumn="1" w:lastColumn="0" w:oddVBand="0" w:evenVBand="0" w:oddHBand="0" w:evenHBand="0" w:firstRowFirstColumn="0" w:firstRowLastColumn="0" w:lastRowFirstColumn="0" w:lastRowLastColumn="0"/>
-            <w:tcW w:w="1008" w:type="dxa"/>
-          </w:tcPr>
-          <w:p>
-            <w:r>
-              <w:t>3</w:t>
-            </w:r>
-          </w:p>
-        </w:tc>
-        <w:tc>
-          <w:tcPr>
-            <w:tcW w:w="2700" w:type="dxa"/>
-          </w:tcPr>
-          <w:p>
-            <w:pPr>
-              <w:cnfStyle w:val="000000000000" w:firstRow="0" w:lastRow="0" w:firstColumn="0" w:lastColumn="0" w:oddVBand="0" w:evenVBand="0" w:oddHBand="0" w:evenHBand="0" w:firstRowFirstColumn="0" w:firstRowLastColumn="0" w:lastRowFirstColumn="0" w:lastRowLastColumn="0"/>
-            </w:pPr>
-            <w:r>
-              <w:t>Accelerometer</w:t>
-            </w:r>
-          </w:p>
-        </w:tc>
-        <w:tc>
-          <w:tcPr>
-            <w:tcW w:w="3204" w:type="dxa"/>
-          </w:tcPr>
-          <w:p>
-            <w:pPr>
-              <w:cnfStyle w:val="000000000000" w:firstRow="0" w:lastRow="0" w:firstColumn="0" w:lastColumn="0" w:oddVBand="0" w:evenVBand="0" w:oddHBand="0" w:evenHBand="0" w:firstRowFirstColumn="0" w:firstRowLastColumn="0" w:lastRowFirstColumn="0" w:lastRowLastColumn="0"/>
-            </w:pPr>
-            <w:r>
-              <w:t>Y</w:t>
+              <w:cnfStyle w:val="000000000000" w:firstRow="0" w:lastRow="0" w:firstColumn="0" w:lastColumn="0" w:oddVBand="0" w:evenVBand="0" w:oddHBand="0" w:evenHBand="0" w:firstRowFirstColumn="0" w:firstRowLastColumn="0" w:lastRowFirstColumn="0" w:lastRowLastColumn="0"/>
+            </w:pPr>
+            <w:r>
+              <w:t>X</w:t>
             </w:r>
             <w:r>
               <w:t>-Axis Acceleration</w:t>
@@ -1298,7 +1289,7 @@
               <w:cnfStyle w:val="000000100000" w:firstRow="0" w:lastRow="0" w:firstColumn="0" w:lastColumn="0" w:oddVBand="0" w:evenVBand="0" w:oddHBand="1" w:evenHBand="0" w:firstRowFirstColumn="0" w:firstRowLastColumn="0" w:lastRowFirstColumn="0" w:lastRowLastColumn="0"/>
             </w:pPr>
             <w:r>
-              <w:t>Z</w:t>
+              <w:t>Y</w:t>
             </w:r>
             <w:r>
               <w:t>-Axis Acceleration</w:t>
@@ -1339,6 +1330,9 @@
             <w:pPr>
               <w:cnfStyle w:val="000000000000" w:firstRow="0" w:lastRow="0" w:firstColumn="0" w:lastColumn="0" w:oddVBand="0" w:evenVBand="0" w:oddHBand="0" w:evenHBand="0" w:firstRowFirstColumn="0" w:firstRowLastColumn="0" w:lastRowFirstColumn="0" w:lastRowLastColumn="0"/>
             </w:pPr>
+            <w:r>
+              <w:t>Accelerometer</w:t>
+            </w:r>
           </w:p>
         </w:tc>
         <w:tc>
@@ -1349,6 +1343,9 @@
             <w:pPr>
               <w:cnfStyle w:val="000000000000" w:firstRow="0" w:lastRow="0" w:firstColumn="0" w:lastColumn="0" w:oddVBand="0" w:evenVBand="0" w:oddHBand="0" w:evenHBand="0" w:firstRowFirstColumn="0" w:firstRowLastColumn="0" w:lastRowFirstColumn="0" w:lastRowLastColumn="0"/>
             </w:pPr>
+            <w:r>
+              <w:t>Z-Axis Acceleration</w:t>
+            </w:r>
           </w:p>
         </w:tc>
         <w:tc>
@@ -1359,6 +1356,9 @@
             <w:pPr>
               <w:cnfStyle w:val="000000000000" w:firstRow="0" w:lastRow="0" w:firstColumn="0" w:lastColumn="0" w:oddVBand="0" w:evenVBand="0" w:oddHBand="0" w:evenHBand="0" w:firstRowFirstColumn="0" w:firstRowLastColumn="0" w:lastRowFirstColumn="0" w:lastRowLastColumn="0"/>
             </w:pPr>
+            <w:r>
+              <w:t>Drive</w:t>
+            </w:r>
           </w:p>
         </w:tc>
       </w:tr>
@@ -2514,8 +2514,10 @@
             </w:pPr>
             <w:proofErr w:type="spellStart"/>
             <w:r>
-              <w:t>TrafficCopy</w:t>
-            </w:r>
+              <w:t>TrafficCop</w:t>
+            </w:r>
+            <w:bookmarkStart w:id="0" w:name="_GoBack"/>
+            <w:bookmarkEnd w:id="0"/>
             <w:proofErr w:type="spellEnd"/>
           </w:p>
         </w:tc>
@@ -3182,8 +3184,6 @@
             <w:r>
               <w:t>IFI Spike Relay</w:t>
             </w:r>
-            <w:bookmarkStart w:id="0" w:name="_GoBack"/>
-            <w:bookmarkEnd w:id="0"/>
           </w:p>
         </w:tc>
         <w:tc>
@@ -5412,7 +5412,7 @@
 </file>
 
 <file path=customXml/itemProps1.xml><?xml version="1.0" encoding="utf-8"?>
-<ds:datastoreItem xmlns:ds="http://schemas.openxmlformats.org/officeDocument/2006/customXml" ds:itemID="{B5D73E8B-C26E-4A71-B11D-161185F6E0FC}">
+<ds:datastoreItem xmlns:ds="http://schemas.openxmlformats.org/officeDocument/2006/customXml" ds:itemID="{4E00C5B2-E584-4002-90CF-D7DE981A6B8D}">
   <ds:schemaRefs>
     <ds:schemaRef ds:uri="http://schemas.openxmlformats.org/officeDocument/2006/bibliography"/>
   </ds:schemaRefs>

</xml_diff>

<commit_message>
Updated to match the as-built robot, in prep for the Honolulu Regional Competition, 3/22-24/2012
</commit_message>
<xml_diff>
--- a/Documentation/Design/2012/RobotMap.docx
+++ b/Documentation/Design/2012/RobotMap.docx
@@ -260,6 +260,9 @@
             <w:r>
               <w:t>Chute, Tilter</w:t>
             </w:r>
+            <w:r>
+              <w:t>, Camera</w:t>
+            </w:r>
           </w:p>
         </w:tc>
       </w:tr>
@@ -329,9 +332,6 @@
             <w:pPr>
               <w:cnfStyle w:val="000000000000" w:firstRow="0" w:lastRow="0" w:firstColumn="0" w:lastColumn="0" w:oddVBand="0" w:evenVBand="0" w:oddHBand="0" w:evenHBand="0" w:firstRowFirstColumn="0" w:firstRowLastColumn="0" w:lastRowFirstColumn="0" w:lastRowLastColumn="0"/>
             </w:pPr>
-            <w:r>
-              <w:t>Analog Breakout</w:t>
-            </w:r>
           </w:p>
         </w:tc>
         <w:tc>
@@ -342,9 +342,6 @@
             <w:pPr>
               <w:cnfStyle w:val="000000000000" w:firstRow="0" w:lastRow="0" w:firstColumn="0" w:lastColumn="0" w:oddVBand="0" w:evenVBand="0" w:oddHBand="0" w:evenHBand="0" w:firstRowFirstColumn="0" w:firstRowLastColumn="0" w:lastRowFirstColumn="0" w:lastRowLastColumn="0"/>
             </w:pPr>
-            <w:r>
-              <w:t>2</w:t>
-            </w:r>
           </w:p>
         </w:tc>
         <w:tc>
@@ -355,9 +352,6 @@
             <w:pPr>
               <w:cnfStyle w:val="000000000000" w:firstRow="0" w:lastRow="0" w:firstColumn="0" w:lastColumn="0" w:oddVBand="0" w:evenVBand="0" w:oddHBand="0" w:evenHBand="0" w:firstRowFirstColumn="0" w:firstRowLastColumn="0" w:lastRowFirstColumn="0" w:lastRowLastColumn="0"/>
             </w:pPr>
-            <w:r>
-              <w:t>Drive</w:t>
-            </w:r>
           </w:p>
         </w:tc>
       </w:tr>
@@ -602,9 +596,6 @@
             <w:pPr>
               <w:cnfStyle w:val="000000000000" w:firstRow="0" w:lastRow="0" w:firstColumn="0" w:lastColumn="0" w:oddVBand="0" w:evenVBand="0" w:oddHBand="0" w:evenHBand="0" w:firstRowFirstColumn="0" w:firstRowLastColumn="0" w:lastRowFirstColumn="0" w:lastRowLastColumn="0"/>
             </w:pPr>
-            <w:r>
-              <w:t>Gyro</w:t>
-            </w:r>
           </w:p>
         </w:tc>
         <w:tc>
@@ -615,9 +606,6 @@
             <w:pPr>
               <w:cnfStyle w:val="000000000000" w:firstRow="0" w:lastRow="0" w:firstColumn="0" w:lastColumn="0" w:oddVBand="0" w:evenVBand="0" w:oddHBand="0" w:evenHBand="0" w:firstRowFirstColumn="0" w:firstRowLastColumn="0" w:lastRowFirstColumn="0" w:lastRowLastColumn="0"/>
             </w:pPr>
-            <w:r>
-              <w:t>Drive System Yaw (Steering)</w:t>
-            </w:r>
           </w:p>
         </w:tc>
         <w:tc>
@@ -628,9 +616,6 @@
             <w:pPr>
               <w:cnfStyle w:val="000000000000" w:firstRow="0" w:lastRow="0" w:firstColumn="0" w:lastColumn="0" w:oddVBand="0" w:evenVBand="0" w:oddHBand="0" w:evenHBand="0" w:firstRowFirstColumn="0" w:firstRowLastColumn="0" w:lastRowFirstColumn="0" w:lastRowLastColumn="0"/>
             </w:pPr>
-            <w:r>
-              <w:t>Drive</w:t>
-            </w:r>
           </w:p>
         </w:tc>
       </w:tr>
@@ -657,9 +642,6 @@
             <w:pPr>
               <w:cnfStyle w:val="000000100000" w:firstRow="0" w:lastRow="0" w:firstColumn="0" w:lastColumn="0" w:oddVBand="0" w:evenVBand="0" w:oddHBand="1" w:evenHBand="0" w:firstRowFirstColumn="0" w:firstRowLastColumn="0" w:lastRowFirstColumn="0" w:lastRowLastColumn="0"/>
             </w:pPr>
-            <w:r>
-              <w:t>Gyro</w:t>
-            </w:r>
           </w:p>
         </w:tc>
         <w:tc>
@@ -670,9 +652,6 @@
             <w:pPr>
               <w:cnfStyle w:val="000000100000" w:firstRow="0" w:lastRow="0" w:firstColumn="0" w:lastColumn="0" w:oddVBand="0" w:evenVBand="0" w:oddHBand="1" w:evenHBand="0" w:firstRowFirstColumn="0" w:firstRowLastColumn="0" w:lastRowFirstColumn="0" w:lastRowLastColumn="0"/>
             </w:pPr>
-            <w:r>
-              <w:t>Drive System Pitch (on Bridge)</w:t>
-            </w:r>
           </w:p>
         </w:tc>
         <w:tc>
@@ -683,9 +662,6 @@
             <w:pPr>
               <w:cnfStyle w:val="000000100000" w:firstRow="0" w:lastRow="0" w:firstColumn="0" w:lastColumn="0" w:oddVBand="0" w:evenVBand="0" w:oddHBand="1" w:evenHBand="0" w:firstRowFirstColumn="0" w:firstRowLastColumn="0" w:lastRowFirstColumn="0" w:lastRowLastColumn="0"/>
             </w:pPr>
-            <w:r>
-              <w:t>Drive</w:t>
-            </w:r>
           </w:p>
         </w:tc>
       </w:tr>
@@ -970,7 +946,13 @@
               <w:cnfStyle w:val="000000100000" w:firstRow="0" w:lastRow="0" w:firstColumn="0" w:lastColumn="0" w:oddVBand="0" w:evenVBand="0" w:oddHBand="1" w:evenHBand="0" w:firstRowFirstColumn="0" w:firstRowLastColumn="0" w:lastRowFirstColumn="0" w:lastRowLastColumn="0"/>
             </w:pPr>
             <w:r>
-              <w:t>Battery Monitor</w:t>
+              <w:t xml:space="preserve">Battery </w:t>
+            </w:r>
+            <w:r>
+              <w:t xml:space="preserve">Voltage </w:t>
+            </w:r>
+            <w:r>
+              <w:t>Monitor</w:t>
             </w:r>
           </w:p>
         </w:tc>
@@ -998,502 +980,6 @@
             <w:r>
               <w:t>n/a</w:t>
             </w:r>
-          </w:p>
-        </w:tc>
-      </w:tr>
-    </w:tbl>
-    <w:p/>
-    <w:tbl>
-      <w:tblPr>
-        <w:tblStyle w:val="MediumGrid3-Accent5"/>
-        <w:tblW w:w="0" w:type="auto"/>
-        <w:tblLook w:val="04A0" w:firstRow="1" w:lastRow="0" w:firstColumn="1" w:lastColumn="0" w:noHBand="0" w:noVBand="1"/>
-      </w:tblPr>
-      <w:tblGrid>
-        <w:gridCol w:w="1008"/>
-        <w:gridCol w:w="2700"/>
-        <w:gridCol w:w="3204"/>
-        <w:gridCol w:w="2664"/>
-      </w:tblGrid>
-      <w:tr>
-        <w:trPr>
-          <w:cnfStyle w:val="100000000000" w:firstRow="1" w:lastRow="0" w:firstColumn="0" w:lastColumn="0" w:oddVBand="0" w:evenVBand="0" w:oddHBand="0" w:evenHBand="0" w:firstRowFirstColumn="0" w:firstRowLastColumn="0" w:lastRowFirstColumn="0" w:lastRowLastColumn="0"/>
-        </w:trPr>
-        <w:tc>
-          <w:tcPr>
-            <w:cnfStyle w:val="001000000000" w:firstRow="0" w:lastRow="0" w:firstColumn="1" w:lastColumn="0" w:oddVBand="0" w:evenVBand="0" w:oddHBand="0" w:evenHBand="0" w:firstRowFirstColumn="0" w:firstRowLastColumn="0" w:lastRowFirstColumn="0" w:lastRowLastColumn="0"/>
-            <w:tcW w:w="9576" w:type="dxa"/>
-            <w:gridSpan w:val="4"/>
-          </w:tcPr>
-          <w:p>
-            <w:r>
-              <w:t>A</w:t>
-            </w:r>
-            <w:r>
-              <w:t>nalog Breakout Module 2</w:t>
-            </w:r>
-          </w:p>
-        </w:tc>
-      </w:tr>
-      <w:tr>
-        <w:trPr>
-          <w:cnfStyle w:val="000000100000" w:firstRow="0" w:lastRow="0" w:firstColumn="0" w:lastColumn="0" w:oddVBand="0" w:evenVBand="0" w:oddHBand="1" w:evenHBand="0" w:firstRowFirstColumn="0" w:firstRowLastColumn="0" w:lastRowFirstColumn="0" w:lastRowLastColumn="0"/>
-        </w:trPr>
-        <w:tc>
-          <w:tcPr>
-            <w:cnfStyle w:val="001000000000" w:firstRow="0" w:lastRow="0" w:firstColumn="1" w:lastColumn="0" w:oddVBand="0" w:evenVBand="0" w:oddHBand="0" w:evenHBand="0" w:firstRowFirstColumn="0" w:firstRowLastColumn="0" w:lastRowFirstColumn="0" w:lastRowLastColumn="0"/>
-            <w:tcW w:w="1008" w:type="dxa"/>
-          </w:tcPr>
-          <w:p>
-            <w:r>
-              <w:t>Channel</w:t>
-            </w:r>
-          </w:p>
-        </w:tc>
-        <w:tc>
-          <w:tcPr>
-            <w:tcW w:w="2700" w:type="dxa"/>
-          </w:tcPr>
-          <w:p>
-            <w:pPr>
-              <w:cnfStyle w:val="000000100000" w:firstRow="0" w:lastRow="0" w:firstColumn="0" w:lastColumn="0" w:oddVBand="0" w:evenVBand="0" w:oddHBand="1" w:evenHBand="0" w:firstRowFirstColumn="0" w:firstRowLastColumn="0" w:lastRowFirstColumn="0" w:lastRowLastColumn="0"/>
-            </w:pPr>
-            <w:r>
-              <w:t>Sensor</w:t>
-            </w:r>
-          </w:p>
-        </w:tc>
-        <w:tc>
-          <w:tcPr>
-            <w:tcW w:w="3204" w:type="dxa"/>
-          </w:tcPr>
-          <w:p>
-            <w:pPr>
-              <w:cnfStyle w:val="000000100000" w:firstRow="0" w:lastRow="0" w:firstColumn="0" w:lastColumn="0" w:oddVBand="0" w:evenVBand="0" w:oddHBand="1" w:evenHBand="0" w:firstRowFirstColumn="0" w:firstRowLastColumn="0" w:lastRowFirstColumn="0" w:lastRowLastColumn="0"/>
-            </w:pPr>
-            <w:r>
-              <w:t>Description</w:t>
-            </w:r>
-          </w:p>
-        </w:tc>
-        <w:tc>
-          <w:tcPr>
-            <w:tcW w:w="2664" w:type="dxa"/>
-          </w:tcPr>
-          <w:p>
-            <w:pPr>
-              <w:cnfStyle w:val="000000100000" w:firstRow="0" w:lastRow="0" w:firstColumn="0" w:lastColumn="0" w:oddVBand="0" w:evenVBand="0" w:oddHBand="1" w:evenHBand="0" w:firstRowFirstColumn="0" w:firstRowLastColumn="0" w:lastRowFirstColumn="0" w:lastRowLastColumn="0"/>
-            </w:pPr>
-            <w:r>
-              <w:t>Subsystem</w:t>
-            </w:r>
-          </w:p>
-        </w:tc>
-      </w:tr>
-      <w:tr>
-        <w:tc>
-          <w:tcPr>
-            <w:cnfStyle w:val="001000000000" w:firstRow="0" w:lastRow="0" w:firstColumn="1" w:lastColumn="0" w:oddVBand="0" w:evenVBand="0" w:oddHBand="0" w:evenHBand="0" w:firstRowFirstColumn="0" w:firstRowLastColumn="0" w:lastRowFirstColumn="0" w:lastRowLastColumn="0"/>
-            <w:tcW w:w="1008" w:type="dxa"/>
-          </w:tcPr>
-          <w:p>
-            <w:r>
-              <w:t>1</w:t>
-            </w:r>
-          </w:p>
-        </w:tc>
-        <w:tc>
-          <w:tcPr>
-            <w:tcW w:w="2700" w:type="dxa"/>
-          </w:tcPr>
-          <w:p>
-            <w:pPr>
-              <w:cnfStyle w:val="000000000000" w:firstRow="0" w:lastRow="0" w:firstColumn="0" w:lastColumn="0" w:oddVBand="0" w:evenVBand="0" w:oddHBand="0" w:evenHBand="0" w:firstRowFirstColumn="0" w:firstRowLastColumn="0" w:lastRowFirstColumn="0" w:lastRowLastColumn="0"/>
-            </w:pPr>
-            <w:r>
-              <w:t>10-turn Potentiometer</w:t>
-            </w:r>
-          </w:p>
-        </w:tc>
-        <w:tc>
-          <w:tcPr>
-            <w:tcW w:w="3204" w:type="dxa"/>
-          </w:tcPr>
-          <w:p>
-            <w:pPr>
-              <w:cnfStyle w:val="000000000000" w:firstRow="0" w:lastRow="0" w:firstColumn="0" w:lastColumn="0" w:oddVBand="0" w:evenVBand="0" w:oddHBand="0" w:evenHBand="0" w:firstRowFirstColumn="0" w:firstRowLastColumn="0" w:lastRowFirstColumn="0" w:lastRowLastColumn="0"/>
-            </w:pPr>
-            <w:r>
-              <w:t>Chute Steering</w:t>
-            </w:r>
-          </w:p>
-        </w:tc>
-        <w:tc>
-          <w:tcPr>
-            <w:tcW w:w="2664" w:type="dxa"/>
-          </w:tcPr>
-          <w:p>
-            <w:pPr>
-              <w:cnfStyle w:val="000000000000" w:firstRow="0" w:lastRow="0" w:firstColumn="0" w:lastColumn="0" w:oddVBand="0" w:evenVBand="0" w:oddHBand="0" w:evenHBand="0" w:firstRowFirstColumn="0" w:firstRowLastColumn="0" w:lastRowFirstColumn="0" w:lastRowLastColumn="0"/>
-            </w:pPr>
-            <w:r>
-              <w:t>Chute</w:t>
-            </w:r>
-          </w:p>
-        </w:tc>
-      </w:tr>
-      <w:tr>
-        <w:trPr>
-          <w:cnfStyle w:val="000000100000" w:firstRow="0" w:lastRow="0" w:firstColumn="0" w:lastColumn="0" w:oddVBand="0" w:evenVBand="0" w:oddHBand="1" w:evenHBand="0" w:firstRowFirstColumn="0" w:firstRowLastColumn="0" w:lastRowFirstColumn="0" w:lastRowLastColumn="0"/>
-        </w:trPr>
-        <w:tc>
-          <w:tcPr>
-            <w:cnfStyle w:val="001000000000" w:firstRow="0" w:lastRow="0" w:firstColumn="1" w:lastColumn="0" w:oddVBand="0" w:evenVBand="0" w:oddHBand="0" w:evenHBand="0" w:firstRowFirstColumn="0" w:firstRowLastColumn="0" w:lastRowFirstColumn="0" w:lastRowLastColumn="0"/>
-            <w:tcW w:w="1008" w:type="dxa"/>
-          </w:tcPr>
-          <w:p>
-            <w:r>
-              <w:t>2</w:t>
-            </w:r>
-          </w:p>
-        </w:tc>
-        <w:tc>
-          <w:tcPr>
-            <w:tcW w:w="2700" w:type="dxa"/>
-          </w:tcPr>
-          <w:p>
-            <w:pPr>
-              <w:cnfStyle w:val="000000100000" w:firstRow="0" w:lastRow="0" w:firstColumn="0" w:lastColumn="0" w:oddVBand="0" w:evenVBand="0" w:oddHBand="1" w:evenHBand="0" w:firstRowFirstColumn="0" w:firstRowLastColumn="0" w:lastRowFirstColumn="0" w:lastRowLastColumn="0"/>
-            </w:pPr>
-            <w:r>
-              <w:t>Gyro</w:t>
-            </w:r>
-          </w:p>
-        </w:tc>
-        <w:tc>
-          <w:tcPr>
-            <w:tcW w:w="3204" w:type="dxa"/>
-          </w:tcPr>
-          <w:p>
-            <w:pPr>
-              <w:cnfStyle w:val="000000100000" w:firstRow="0" w:lastRow="0" w:firstColumn="0" w:lastColumn="0" w:oddVBand="0" w:evenVBand="0" w:oddHBand="1" w:evenHBand="0" w:firstRowFirstColumn="0" w:firstRowLastColumn="0" w:lastRowFirstColumn="0" w:lastRowLastColumn="0"/>
-            </w:pPr>
-            <w:r>
-              <w:t>Drive Roll (on Bridge)</w:t>
-            </w:r>
-          </w:p>
-        </w:tc>
-        <w:tc>
-          <w:tcPr>
-            <w:tcW w:w="2664" w:type="dxa"/>
-          </w:tcPr>
-          <w:p>
-            <w:pPr>
-              <w:cnfStyle w:val="000000100000" w:firstRow="0" w:lastRow="0" w:firstColumn="0" w:lastColumn="0" w:oddVBand="0" w:evenVBand="0" w:oddHBand="1" w:evenHBand="0" w:firstRowFirstColumn="0" w:firstRowLastColumn="0" w:lastRowFirstColumn="0" w:lastRowLastColumn="0"/>
-            </w:pPr>
-            <w:r>
-              <w:t>Drive</w:t>
-            </w:r>
-          </w:p>
-        </w:tc>
-      </w:tr>
-      <w:tr>
-        <w:tc>
-          <w:tcPr>
-            <w:cnfStyle w:val="001000000000" w:firstRow="0" w:lastRow="0" w:firstColumn="1" w:lastColumn="0" w:oddVBand="0" w:evenVBand="0" w:oddHBand="0" w:evenHBand="0" w:firstRowFirstColumn="0" w:firstRowLastColumn="0" w:lastRowFirstColumn="0" w:lastRowLastColumn="0"/>
-            <w:tcW w:w="1008" w:type="dxa"/>
-          </w:tcPr>
-          <w:p>
-            <w:r>
-              <w:t>3</w:t>
-            </w:r>
-          </w:p>
-        </w:tc>
-        <w:tc>
-          <w:tcPr>
-            <w:tcW w:w="2700" w:type="dxa"/>
-          </w:tcPr>
-          <w:p>
-            <w:pPr>
-              <w:cnfStyle w:val="000000000000" w:firstRow="0" w:lastRow="0" w:firstColumn="0" w:lastColumn="0" w:oddVBand="0" w:evenVBand="0" w:oddHBand="0" w:evenHBand="0" w:firstRowFirstColumn="0" w:firstRowLastColumn="0" w:lastRowFirstColumn="0" w:lastRowLastColumn="0"/>
-            </w:pPr>
-            <w:r>
-              <w:t>Accelerometer</w:t>
-            </w:r>
-          </w:p>
-        </w:tc>
-        <w:tc>
-          <w:tcPr>
-            <w:tcW w:w="3204" w:type="dxa"/>
-          </w:tcPr>
-          <w:p>
-            <w:pPr>
-              <w:cnfStyle w:val="000000000000" w:firstRow="0" w:lastRow="0" w:firstColumn="0" w:lastColumn="0" w:oddVBand="0" w:evenVBand="0" w:oddHBand="0" w:evenHBand="0" w:firstRowFirstColumn="0" w:firstRowLastColumn="0" w:lastRowFirstColumn="0" w:lastRowLastColumn="0"/>
-            </w:pPr>
-            <w:r>
-              <w:t>X</w:t>
-            </w:r>
-            <w:r>
-              <w:t>-Axis Acceleration</w:t>
-            </w:r>
-          </w:p>
-        </w:tc>
-        <w:tc>
-          <w:tcPr>
-            <w:tcW w:w="2664" w:type="dxa"/>
-          </w:tcPr>
-          <w:p>
-            <w:pPr>
-              <w:cnfStyle w:val="000000000000" w:firstRow="0" w:lastRow="0" w:firstColumn="0" w:lastColumn="0" w:oddVBand="0" w:evenVBand="0" w:oddHBand="0" w:evenHBand="0" w:firstRowFirstColumn="0" w:firstRowLastColumn="0" w:lastRowFirstColumn="0" w:lastRowLastColumn="0"/>
-            </w:pPr>
-            <w:r>
-              <w:t>Drive</w:t>
-            </w:r>
-          </w:p>
-        </w:tc>
-      </w:tr>
-      <w:tr>
-        <w:trPr>
-          <w:cnfStyle w:val="000000100000" w:firstRow="0" w:lastRow="0" w:firstColumn="0" w:lastColumn="0" w:oddVBand="0" w:evenVBand="0" w:oddHBand="1" w:evenHBand="0" w:firstRowFirstColumn="0" w:firstRowLastColumn="0" w:lastRowFirstColumn="0" w:lastRowLastColumn="0"/>
-        </w:trPr>
-        <w:tc>
-          <w:tcPr>
-            <w:cnfStyle w:val="001000000000" w:firstRow="0" w:lastRow="0" w:firstColumn="1" w:lastColumn="0" w:oddVBand="0" w:evenVBand="0" w:oddHBand="0" w:evenHBand="0" w:firstRowFirstColumn="0" w:firstRowLastColumn="0" w:lastRowFirstColumn="0" w:lastRowLastColumn="0"/>
-            <w:tcW w:w="1008" w:type="dxa"/>
-          </w:tcPr>
-          <w:p>
-            <w:r>
-              <w:t>4</w:t>
-            </w:r>
-          </w:p>
-        </w:tc>
-        <w:tc>
-          <w:tcPr>
-            <w:tcW w:w="2700" w:type="dxa"/>
-          </w:tcPr>
-          <w:p>
-            <w:pPr>
-              <w:cnfStyle w:val="000000100000" w:firstRow="0" w:lastRow="0" w:firstColumn="0" w:lastColumn="0" w:oddVBand="0" w:evenVBand="0" w:oddHBand="1" w:evenHBand="0" w:firstRowFirstColumn="0" w:firstRowLastColumn="0" w:lastRowFirstColumn="0" w:lastRowLastColumn="0"/>
-            </w:pPr>
-            <w:r>
-              <w:t>Accelerometer</w:t>
-            </w:r>
-          </w:p>
-        </w:tc>
-        <w:tc>
-          <w:tcPr>
-            <w:tcW w:w="3204" w:type="dxa"/>
-          </w:tcPr>
-          <w:p>
-            <w:pPr>
-              <w:cnfStyle w:val="000000100000" w:firstRow="0" w:lastRow="0" w:firstColumn="0" w:lastColumn="0" w:oddVBand="0" w:evenVBand="0" w:oddHBand="1" w:evenHBand="0" w:firstRowFirstColumn="0" w:firstRowLastColumn="0" w:lastRowFirstColumn="0" w:lastRowLastColumn="0"/>
-            </w:pPr>
-            <w:r>
-              <w:t>Y</w:t>
-            </w:r>
-            <w:r>
-              <w:t>-Axis Acceleration</w:t>
-            </w:r>
-          </w:p>
-        </w:tc>
-        <w:tc>
-          <w:tcPr>
-            <w:tcW w:w="2664" w:type="dxa"/>
-          </w:tcPr>
-          <w:p>
-            <w:pPr>
-              <w:cnfStyle w:val="000000100000" w:firstRow="0" w:lastRow="0" w:firstColumn="0" w:lastColumn="0" w:oddVBand="0" w:evenVBand="0" w:oddHBand="1" w:evenHBand="0" w:firstRowFirstColumn="0" w:firstRowLastColumn="0" w:lastRowFirstColumn="0" w:lastRowLastColumn="0"/>
-            </w:pPr>
-            <w:r>
-              <w:t>Drive</w:t>
-            </w:r>
-          </w:p>
-        </w:tc>
-      </w:tr>
-      <w:tr>
-        <w:tc>
-          <w:tcPr>
-            <w:cnfStyle w:val="001000000000" w:firstRow="0" w:lastRow="0" w:firstColumn="1" w:lastColumn="0" w:oddVBand="0" w:evenVBand="0" w:oddHBand="0" w:evenHBand="0" w:firstRowFirstColumn="0" w:firstRowLastColumn="0" w:lastRowFirstColumn="0" w:lastRowLastColumn="0"/>
-            <w:tcW w:w="1008" w:type="dxa"/>
-          </w:tcPr>
-          <w:p>
-            <w:r>
-              <w:t>5</w:t>
-            </w:r>
-          </w:p>
-        </w:tc>
-        <w:tc>
-          <w:tcPr>
-            <w:tcW w:w="2700" w:type="dxa"/>
-          </w:tcPr>
-          <w:p>
-            <w:pPr>
-              <w:cnfStyle w:val="000000000000" w:firstRow="0" w:lastRow="0" w:firstColumn="0" w:lastColumn="0" w:oddVBand="0" w:evenVBand="0" w:oddHBand="0" w:evenHBand="0" w:firstRowFirstColumn="0" w:firstRowLastColumn="0" w:lastRowFirstColumn="0" w:lastRowLastColumn="0"/>
-            </w:pPr>
-            <w:r>
-              <w:t>Accelerometer</w:t>
-            </w:r>
-          </w:p>
-        </w:tc>
-        <w:tc>
-          <w:tcPr>
-            <w:tcW w:w="3204" w:type="dxa"/>
-          </w:tcPr>
-          <w:p>
-            <w:pPr>
-              <w:cnfStyle w:val="000000000000" w:firstRow="0" w:lastRow="0" w:firstColumn="0" w:lastColumn="0" w:oddVBand="0" w:evenVBand="0" w:oddHBand="0" w:evenHBand="0" w:firstRowFirstColumn="0" w:firstRowLastColumn="0" w:lastRowFirstColumn="0" w:lastRowLastColumn="0"/>
-            </w:pPr>
-            <w:r>
-              <w:t>Z-Axis Acceleration</w:t>
-            </w:r>
-          </w:p>
-        </w:tc>
-        <w:tc>
-          <w:tcPr>
-            <w:tcW w:w="2664" w:type="dxa"/>
-          </w:tcPr>
-          <w:p>
-            <w:pPr>
-              <w:cnfStyle w:val="000000000000" w:firstRow="0" w:lastRow="0" w:firstColumn="0" w:lastColumn="0" w:oddVBand="0" w:evenVBand="0" w:oddHBand="0" w:evenHBand="0" w:firstRowFirstColumn="0" w:firstRowLastColumn="0" w:lastRowFirstColumn="0" w:lastRowLastColumn="0"/>
-            </w:pPr>
-            <w:r>
-              <w:t>Drive</w:t>
-            </w:r>
-          </w:p>
-        </w:tc>
-      </w:tr>
-      <w:tr>
-        <w:trPr>
-          <w:cnfStyle w:val="000000100000" w:firstRow="0" w:lastRow="0" w:firstColumn="0" w:lastColumn="0" w:oddVBand="0" w:evenVBand="0" w:oddHBand="1" w:evenHBand="0" w:firstRowFirstColumn="0" w:firstRowLastColumn="0" w:lastRowFirstColumn="0" w:lastRowLastColumn="0"/>
-        </w:trPr>
-        <w:tc>
-          <w:tcPr>
-            <w:cnfStyle w:val="001000000000" w:firstRow="0" w:lastRow="0" w:firstColumn="1" w:lastColumn="0" w:oddVBand="0" w:evenVBand="0" w:oddHBand="0" w:evenHBand="0" w:firstRowFirstColumn="0" w:firstRowLastColumn="0" w:lastRowFirstColumn="0" w:lastRowLastColumn="0"/>
-            <w:tcW w:w="1008" w:type="dxa"/>
-          </w:tcPr>
-          <w:p>
-            <w:r>
-              <w:t>6</w:t>
-            </w:r>
-          </w:p>
-        </w:tc>
-        <w:tc>
-          <w:tcPr>
-            <w:tcW w:w="2700" w:type="dxa"/>
-          </w:tcPr>
-          <w:p>
-            <w:pPr>
-              <w:cnfStyle w:val="000000100000" w:firstRow="0" w:lastRow="0" w:firstColumn="0" w:lastColumn="0" w:oddVBand="0" w:evenVBand="0" w:oddHBand="1" w:evenHBand="0" w:firstRowFirstColumn="0" w:firstRowLastColumn="0" w:lastRowFirstColumn="0" w:lastRowLastColumn="0"/>
-            </w:pPr>
-          </w:p>
-        </w:tc>
-        <w:tc>
-          <w:tcPr>
-            <w:tcW w:w="3204" w:type="dxa"/>
-          </w:tcPr>
-          <w:p>
-            <w:pPr>
-              <w:cnfStyle w:val="000000100000" w:firstRow="0" w:lastRow="0" w:firstColumn="0" w:lastColumn="0" w:oddVBand="0" w:evenVBand="0" w:oddHBand="1" w:evenHBand="0" w:firstRowFirstColumn="0" w:firstRowLastColumn="0" w:lastRowFirstColumn="0" w:lastRowLastColumn="0"/>
-            </w:pPr>
-          </w:p>
-        </w:tc>
-        <w:tc>
-          <w:tcPr>
-            <w:tcW w:w="2664" w:type="dxa"/>
-          </w:tcPr>
-          <w:p>
-            <w:pPr>
-              <w:cnfStyle w:val="000000100000" w:firstRow="0" w:lastRow="0" w:firstColumn="0" w:lastColumn="0" w:oddVBand="0" w:evenVBand="0" w:oddHBand="1" w:evenHBand="0" w:firstRowFirstColumn="0" w:firstRowLastColumn="0" w:lastRowFirstColumn="0" w:lastRowLastColumn="0"/>
-            </w:pPr>
-          </w:p>
-        </w:tc>
-      </w:tr>
-      <w:tr>
-        <w:tc>
-          <w:tcPr>
-            <w:cnfStyle w:val="001000000000" w:firstRow="0" w:lastRow="0" w:firstColumn="1" w:lastColumn="0" w:oddVBand="0" w:evenVBand="0" w:oddHBand="0" w:evenHBand="0" w:firstRowFirstColumn="0" w:firstRowLastColumn="0" w:lastRowFirstColumn="0" w:lastRowLastColumn="0"/>
-            <w:tcW w:w="1008" w:type="dxa"/>
-          </w:tcPr>
-          <w:p>
-            <w:r>
-              <w:t>7</w:t>
-            </w:r>
-          </w:p>
-        </w:tc>
-        <w:tc>
-          <w:tcPr>
-            <w:tcW w:w="2700" w:type="dxa"/>
-          </w:tcPr>
-          <w:p>
-            <w:pPr>
-              <w:cnfStyle w:val="000000000000" w:firstRow="0" w:lastRow="0" w:firstColumn="0" w:lastColumn="0" w:oddVBand="0" w:evenVBand="0" w:oddHBand="0" w:evenHBand="0" w:firstRowFirstColumn="0" w:firstRowLastColumn="0" w:lastRowFirstColumn="0" w:lastRowLastColumn="0"/>
-            </w:pPr>
-          </w:p>
-        </w:tc>
-        <w:tc>
-          <w:tcPr>
-            <w:tcW w:w="3204" w:type="dxa"/>
-          </w:tcPr>
-          <w:p>
-            <w:pPr>
-              <w:cnfStyle w:val="000000000000" w:firstRow="0" w:lastRow="0" w:firstColumn="0" w:lastColumn="0" w:oddVBand="0" w:evenVBand="0" w:oddHBand="0" w:evenHBand="0" w:firstRowFirstColumn="0" w:firstRowLastColumn="0" w:lastRowFirstColumn="0" w:lastRowLastColumn="0"/>
-            </w:pPr>
-          </w:p>
-        </w:tc>
-        <w:tc>
-          <w:tcPr>
-            <w:tcW w:w="2664" w:type="dxa"/>
-          </w:tcPr>
-          <w:p>
-            <w:pPr>
-              <w:cnfStyle w:val="000000000000" w:firstRow="0" w:lastRow="0" w:firstColumn="0" w:lastColumn="0" w:oddVBand="0" w:evenVBand="0" w:oddHBand="0" w:evenHBand="0" w:firstRowFirstColumn="0" w:firstRowLastColumn="0" w:lastRowFirstColumn="0" w:lastRowLastColumn="0"/>
-            </w:pPr>
-          </w:p>
-        </w:tc>
-      </w:tr>
-      <w:tr>
-        <w:trPr>
-          <w:cnfStyle w:val="000000100000" w:firstRow="0" w:lastRow="0" w:firstColumn="0" w:lastColumn="0" w:oddVBand="0" w:evenVBand="0" w:oddHBand="1" w:evenHBand="0" w:firstRowFirstColumn="0" w:firstRowLastColumn="0" w:lastRowFirstColumn="0" w:lastRowLastColumn="0"/>
-        </w:trPr>
-        <w:tc>
-          <w:tcPr>
-            <w:cnfStyle w:val="001000000000" w:firstRow="0" w:lastRow="0" w:firstColumn="1" w:lastColumn="0" w:oddVBand="0" w:evenVBand="0" w:oddHBand="0" w:evenHBand="0" w:firstRowFirstColumn="0" w:firstRowLastColumn="0" w:lastRowFirstColumn="0" w:lastRowLastColumn="0"/>
-            <w:tcW w:w="1008" w:type="dxa"/>
-          </w:tcPr>
-          <w:p>
-            <w:r>
-              <w:t>8</w:t>
-            </w:r>
-          </w:p>
-        </w:tc>
-        <w:tc>
-          <w:tcPr>
-            <w:tcW w:w="2700" w:type="dxa"/>
-          </w:tcPr>
-          <w:p>
-            <w:pPr>
-              <w:cnfStyle w:val="000000100000" w:firstRow="0" w:lastRow="0" w:firstColumn="0" w:lastColumn="0" w:oddVBand="0" w:evenVBand="0" w:oddHBand="1" w:evenHBand="0" w:firstRowFirstColumn="0" w:firstRowLastColumn="0" w:lastRowFirstColumn="0" w:lastRowLastColumn="0"/>
-            </w:pPr>
-          </w:p>
-        </w:tc>
-        <w:tc>
-          <w:tcPr>
-            <w:tcW w:w="3204" w:type="dxa"/>
-          </w:tcPr>
-          <w:p>
-            <w:pPr>
-              <w:cnfStyle w:val="000000100000" w:firstRow="0" w:lastRow="0" w:firstColumn="0" w:lastColumn="0" w:oddVBand="0" w:evenVBand="0" w:oddHBand="1" w:evenHBand="0" w:firstRowFirstColumn="0" w:firstRowLastColumn="0" w:lastRowFirstColumn="0" w:lastRowLastColumn="0"/>
-            </w:pPr>
-          </w:p>
-        </w:tc>
-        <w:tc>
-          <w:tcPr>
-            <w:tcW w:w="2664" w:type="dxa"/>
-          </w:tcPr>
-          <w:p>
-            <w:pPr>
-              <w:cnfStyle w:val="000000100000" w:firstRow="0" w:lastRow="0" w:firstColumn="0" w:lastColumn="0" w:oddVBand="0" w:evenVBand="0" w:oddHBand="1" w:evenHBand="0" w:firstRowFirstColumn="0" w:firstRowLastColumn="0" w:lastRowFirstColumn="0" w:lastRowLastColumn="0"/>
-            </w:pPr>
           </w:p>
         </w:tc>
       </w:tr>
@@ -1623,6 +1109,9 @@
               <w:t xml:space="preserve">Chute Trigger </w:t>
             </w:r>
             <w:r>
+              <w:t xml:space="preserve">Up </w:t>
+            </w:r>
+            <w:r>
               <w:t>Solenoid</w:t>
             </w:r>
           </w:p>
@@ -1664,6 +1153,9 @@
             <w:pPr>
               <w:cnfStyle w:val="000000100000" w:firstRow="0" w:lastRow="0" w:firstColumn="0" w:lastColumn="0" w:oddVBand="0" w:evenVBand="0" w:oddHBand="1" w:evenHBand="0" w:firstRowFirstColumn="0" w:firstRowLastColumn="0" w:lastRowFirstColumn="0" w:lastRowLastColumn="0"/>
             </w:pPr>
+            <w:r>
+              <w:t>Solenoid</w:t>
+            </w:r>
           </w:p>
         </w:tc>
         <w:tc>
@@ -1674,6 +1166,9 @@
             <w:pPr>
               <w:cnfStyle w:val="000000100000" w:firstRow="0" w:lastRow="0" w:firstColumn="0" w:lastColumn="0" w:oddVBand="0" w:evenVBand="0" w:oddHBand="1" w:evenHBand="0" w:firstRowFirstColumn="0" w:firstRowLastColumn="0" w:lastRowFirstColumn="0" w:lastRowLastColumn="0"/>
             </w:pPr>
+            <w:r>
+              <w:t>Chute Trigger Down Solenoid</w:t>
+            </w:r>
           </w:p>
         </w:tc>
         <w:tc>
@@ -1684,6 +1179,9 @@
             <w:pPr>
               <w:cnfStyle w:val="000000100000" w:firstRow="0" w:lastRow="0" w:firstColumn="0" w:lastColumn="0" w:oddVBand="0" w:evenVBand="0" w:oddHBand="1" w:evenHBand="0" w:firstRowFirstColumn="0" w:firstRowLastColumn="0" w:lastRowFirstColumn="0" w:lastRowLastColumn="0"/>
             </w:pPr>
+            <w:r>
+              <w:t>Chute</w:t>
+            </w:r>
           </w:p>
         </w:tc>
       </w:tr>
@@ -1805,7 +1303,6 @@
           </w:tcPr>
           <w:p>
             <w:r>
-              <w:lastRenderedPageBreak/>
               <w:t>5</w:t>
             </w:r>
           </w:p>
@@ -2427,35 +1924,26 @@
             <w:pPr>
               <w:cnfStyle w:val="000000000000" w:firstRow="0" w:lastRow="0" w:firstColumn="0" w:lastColumn="0" w:oddVBand="0" w:evenVBand="0" w:oddHBand="0" w:evenHBand="0" w:firstRowFirstColumn="0" w:firstRowLastColumn="0" w:lastRowFirstColumn="0" w:lastRowLastColumn="0"/>
             </w:pPr>
-            <w:r>
-              <w:t>Jaguar</w:t>
-            </w:r>
-          </w:p>
-        </w:tc>
-        <w:tc>
-          <w:tcPr>
-            <w:tcW w:w="2934" w:type="dxa"/>
-          </w:tcPr>
-          <w:p>
-            <w:pPr>
-              <w:cnfStyle w:val="000000000000" w:firstRow="0" w:lastRow="0" w:firstColumn="0" w:lastColumn="0" w:oddVBand="0" w:evenVBand="0" w:oddHBand="0" w:evenHBand="0" w:firstRowFirstColumn="0" w:firstRowLastColumn="0" w:lastRowFirstColumn="0" w:lastRowLastColumn="0"/>
-            </w:pPr>
-            <w:r>
-              <w:t>Chute Steering</w:t>
-            </w:r>
-          </w:p>
-        </w:tc>
-        <w:tc>
-          <w:tcPr>
-            <w:tcW w:w="2934" w:type="dxa"/>
-          </w:tcPr>
-          <w:p>
-            <w:pPr>
-              <w:cnfStyle w:val="000000000000" w:firstRow="0" w:lastRow="0" w:firstColumn="0" w:lastColumn="0" w:oddVBand="0" w:evenVBand="0" w:oddHBand="0" w:evenHBand="0" w:firstRowFirstColumn="0" w:firstRowLastColumn="0" w:lastRowFirstColumn="0" w:lastRowLastColumn="0"/>
-            </w:pPr>
-            <w:r>
-              <w:t>Chute</w:t>
-            </w:r>
+          </w:p>
+        </w:tc>
+        <w:tc>
+          <w:tcPr>
+            <w:tcW w:w="2934" w:type="dxa"/>
+          </w:tcPr>
+          <w:p>
+            <w:pPr>
+              <w:cnfStyle w:val="000000000000" w:firstRow="0" w:lastRow="0" w:firstColumn="0" w:lastColumn="0" w:oddVBand="0" w:evenVBand="0" w:oddHBand="0" w:evenHBand="0" w:firstRowFirstColumn="0" w:firstRowLastColumn="0" w:lastRowFirstColumn="0" w:lastRowLastColumn="0"/>
+            </w:pPr>
+          </w:p>
+        </w:tc>
+        <w:tc>
+          <w:tcPr>
+            <w:tcW w:w="2934" w:type="dxa"/>
+          </w:tcPr>
+          <w:p>
+            <w:pPr>
+              <w:cnfStyle w:val="000000000000" w:firstRow="0" w:lastRow="0" w:firstColumn="0" w:lastColumn="0" w:oddVBand="0" w:evenVBand="0" w:oddHBand="0" w:evenHBand="0" w:firstRowFirstColumn="0" w:firstRowLastColumn="0" w:lastRowFirstColumn="0" w:lastRowLastColumn="0"/>
+            </w:pPr>
           </w:p>
         </w:tc>
       </w:tr>
@@ -2482,43 +1970,26 @@
             <w:pPr>
               <w:cnfStyle w:val="000000100000" w:firstRow="0" w:lastRow="0" w:firstColumn="0" w:lastColumn="0" w:oddVBand="0" w:evenVBand="0" w:oddHBand="1" w:evenHBand="0" w:firstRowFirstColumn="0" w:firstRowLastColumn="0" w:lastRowFirstColumn="0" w:lastRowLastColumn="0"/>
             </w:pPr>
-            <w:proofErr w:type="spellStart"/>
-            <w:r>
-              <w:t>TrafficCop</w:t>
-            </w:r>
-            <w:proofErr w:type="spellEnd"/>
-          </w:p>
-        </w:tc>
-        <w:tc>
-          <w:tcPr>
-            <w:tcW w:w="2934" w:type="dxa"/>
-          </w:tcPr>
-          <w:p>
-            <w:pPr>
-              <w:cnfStyle w:val="000000100000" w:firstRow="0" w:lastRow="0" w:firstColumn="0" w:lastColumn="0" w:oddVBand="0" w:evenVBand="0" w:oddHBand="1" w:evenHBand="0" w:firstRowFirstColumn="0" w:firstRowLastColumn="0" w:lastRowFirstColumn="0" w:lastRowLastColumn="0"/>
-            </w:pPr>
-            <w:proofErr w:type="spellStart"/>
-            <w:r>
-              <w:t>TrafficCop</w:t>
-            </w:r>
-            <w:proofErr w:type="spellEnd"/>
-          </w:p>
-        </w:tc>
-        <w:tc>
-          <w:tcPr>
-            <w:tcW w:w="2934" w:type="dxa"/>
-          </w:tcPr>
-          <w:p>
-            <w:pPr>
-              <w:cnfStyle w:val="000000100000" w:firstRow="0" w:lastRow="0" w:firstColumn="0" w:lastColumn="0" w:oddVBand="0" w:evenVBand="0" w:oddHBand="1" w:evenHBand="0" w:firstRowFirstColumn="0" w:firstRowLastColumn="0" w:lastRowFirstColumn="0" w:lastRowLastColumn="0"/>
-            </w:pPr>
-            <w:proofErr w:type="spellStart"/>
-            <w:r>
-              <w:t>TrafficCop</w:t>
-            </w:r>
-            <w:bookmarkStart w:id="0" w:name="_GoBack"/>
-            <w:bookmarkEnd w:id="0"/>
-            <w:proofErr w:type="spellEnd"/>
+          </w:p>
+        </w:tc>
+        <w:tc>
+          <w:tcPr>
+            <w:tcW w:w="2934" w:type="dxa"/>
+          </w:tcPr>
+          <w:p>
+            <w:pPr>
+              <w:cnfStyle w:val="000000100000" w:firstRow="0" w:lastRow="0" w:firstColumn="0" w:lastColumn="0" w:oddVBand="0" w:evenVBand="0" w:oddHBand="1" w:evenHBand="0" w:firstRowFirstColumn="0" w:firstRowLastColumn="0" w:lastRowFirstColumn="0" w:lastRowLastColumn="0"/>
+            </w:pPr>
+          </w:p>
+        </w:tc>
+        <w:tc>
+          <w:tcPr>
+            <w:tcW w:w="2934" w:type="dxa"/>
+          </w:tcPr>
+          <w:p>
+            <w:pPr>
+              <w:cnfStyle w:val="000000100000" w:firstRow="0" w:lastRow="0" w:firstColumn="0" w:lastColumn="0" w:oddVBand="0" w:evenVBand="0" w:oddHBand="1" w:evenHBand="0" w:firstRowFirstColumn="0" w:firstRowLastColumn="0" w:lastRowFirstColumn="0" w:lastRowLastColumn="0"/>
+            </w:pPr>
           </w:p>
         </w:tc>
       </w:tr>
@@ -3486,6 +2957,321 @@
       </w:tr>
     </w:tbl>
     <w:p/>
+    <w:tbl>
+      <w:tblPr>
+        <w:tblStyle w:val="MediumGrid3-Accent5"/>
+        <w:tblW w:w="0" w:type="auto"/>
+        <w:tblLook w:val="04A0" w:firstRow="1" w:lastRow="0" w:firstColumn="1" w:lastColumn="0" w:noHBand="0" w:noVBand="1"/>
+      </w:tblPr>
+      <w:tblGrid>
+        <w:gridCol w:w="1008"/>
+        <w:gridCol w:w="2700"/>
+        <w:gridCol w:w="3204"/>
+        <w:gridCol w:w="2664"/>
+      </w:tblGrid>
+      <w:tr>
+        <w:trPr>
+          <w:cnfStyle w:val="100000000000" w:firstRow="1" w:lastRow="0" w:firstColumn="0" w:lastColumn="0" w:oddVBand="0" w:evenVBand="0" w:oddHBand="0" w:evenHBand="0" w:firstRowFirstColumn="0" w:firstRowLastColumn="0" w:lastRowFirstColumn="0" w:lastRowLastColumn="0"/>
+        </w:trPr>
+        <w:tc>
+          <w:tcPr>
+            <w:cnfStyle w:val="001000000000" w:firstRow="0" w:lastRow="0" w:firstColumn="1" w:lastColumn="0" w:oddVBand="0" w:evenVBand="0" w:oddHBand="0" w:evenHBand="0" w:firstRowFirstColumn="0" w:firstRowLastColumn="0" w:lastRowFirstColumn="0" w:lastRowLastColumn="0"/>
+            <w:tcW w:w="9576" w:type="dxa"/>
+            <w:gridSpan w:val="4"/>
+          </w:tcPr>
+          <w:p>
+            <w:r>
+              <w:t>CAN Bus Device Addresses</w:t>
+            </w:r>
+          </w:p>
+        </w:tc>
+      </w:tr>
+      <w:tr>
+        <w:trPr>
+          <w:cnfStyle w:val="000000100000" w:firstRow="0" w:lastRow="0" w:firstColumn="0" w:lastColumn="0" w:oddVBand="0" w:evenVBand="0" w:oddHBand="1" w:evenHBand="0" w:firstRowFirstColumn="0" w:firstRowLastColumn="0" w:lastRowFirstColumn="0" w:lastRowLastColumn="0"/>
+        </w:trPr>
+        <w:tc>
+          <w:tcPr>
+            <w:cnfStyle w:val="001000000000" w:firstRow="0" w:lastRow="0" w:firstColumn="1" w:lastColumn="0" w:oddVBand="0" w:evenVBand="0" w:oddHBand="0" w:evenHBand="0" w:firstRowFirstColumn="0" w:firstRowLastColumn="0" w:lastRowFirstColumn="0" w:lastRowLastColumn="0"/>
+            <w:tcW w:w="1008" w:type="dxa"/>
+          </w:tcPr>
+          <w:p>
+            <w:r>
+              <w:t>Slot</w:t>
+            </w:r>
+          </w:p>
+        </w:tc>
+        <w:tc>
+          <w:tcPr>
+            <w:tcW w:w="2700" w:type="dxa"/>
+          </w:tcPr>
+          <w:p>
+            <w:pPr>
+              <w:cnfStyle w:val="000000100000" w:firstRow="0" w:lastRow="0" w:firstColumn="0" w:lastColumn="0" w:oddVBand="0" w:evenVBand="0" w:oddHBand="1" w:evenHBand="0" w:firstRowFirstColumn="0" w:firstRowLastColumn="0" w:lastRowFirstColumn="0" w:lastRowLastColumn="0"/>
+            </w:pPr>
+            <w:r>
+              <w:t>Module</w:t>
+            </w:r>
+          </w:p>
+        </w:tc>
+        <w:tc>
+          <w:tcPr>
+            <w:tcW w:w="3204" w:type="dxa"/>
+          </w:tcPr>
+          <w:p>
+            <w:pPr>
+              <w:cnfStyle w:val="000000100000" w:firstRow="0" w:lastRow="0" w:firstColumn="0" w:lastColumn="0" w:oddVBand="0" w:evenVBand="0" w:oddHBand="1" w:evenHBand="0" w:firstRowFirstColumn="0" w:firstRowLastColumn="0" w:lastRowFirstColumn="0" w:lastRowLastColumn="0"/>
+            </w:pPr>
+            <w:r>
+              <w:t>Description</w:t>
+            </w:r>
+          </w:p>
+        </w:tc>
+        <w:tc>
+          <w:tcPr>
+            <w:tcW w:w="2664" w:type="dxa"/>
+          </w:tcPr>
+          <w:p>
+            <w:pPr>
+              <w:cnfStyle w:val="000000100000" w:firstRow="0" w:lastRow="0" w:firstColumn="0" w:lastColumn="0" w:oddVBand="0" w:evenVBand="0" w:oddHBand="1" w:evenHBand="0" w:firstRowFirstColumn="0" w:firstRowLastColumn="0" w:lastRowFirstColumn="0" w:lastRowLastColumn="0"/>
+            </w:pPr>
+            <w:r>
+              <w:t>Address</w:t>
+            </w:r>
+          </w:p>
+        </w:tc>
+      </w:tr>
+      <w:tr>
+        <w:tc>
+          <w:tcPr>
+            <w:cnfStyle w:val="001000000000" w:firstRow="0" w:lastRow="0" w:firstColumn="1" w:lastColumn="0" w:oddVBand="0" w:evenVBand="0" w:oddHBand="0" w:evenHBand="0" w:firstRowFirstColumn="0" w:firstRowLastColumn="0" w:lastRowFirstColumn="0" w:lastRowLastColumn="0"/>
+            <w:tcW w:w="1008" w:type="dxa"/>
+          </w:tcPr>
+          <w:p>
+            <w:r>
+              <w:t>1</w:t>
+            </w:r>
+          </w:p>
+        </w:tc>
+        <w:tc>
+          <w:tcPr>
+            <w:tcW w:w="2700" w:type="dxa"/>
+          </w:tcPr>
+          <w:p>
+            <w:pPr>
+              <w:cnfStyle w:val="000000000000" w:firstRow="0" w:lastRow="0" w:firstColumn="0" w:lastColumn="0" w:oddVBand="0" w:evenVBand="0" w:oddHBand="0" w:evenHBand="0" w:firstRowFirstColumn="0" w:firstRowLastColumn="0" w:lastRowFirstColumn="0" w:lastRowLastColumn="0"/>
+            </w:pPr>
+            <w:r>
+              <w:t>Black Jaguar</w:t>
+            </w:r>
+          </w:p>
+        </w:tc>
+        <w:tc>
+          <w:tcPr>
+            <w:tcW w:w="3204" w:type="dxa"/>
+          </w:tcPr>
+          <w:p>
+            <w:pPr>
+              <w:cnfStyle w:val="000000000000" w:firstRow="0" w:lastRow="0" w:firstColumn="0" w:lastColumn="0" w:oddVBand="0" w:evenVBand="0" w:oddHBand="0" w:evenHBand="0" w:firstRowFirstColumn="0" w:firstRowLastColumn="0" w:lastRowFirstColumn="0" w:lastRowLastColumn="0"/>
+            </w:pPr>
+            <w:r>
+              <w:t>Right Rear</w:t>
+            </w:r>
+          </w:p>
+        </w:tc>
+        <w:tc>
+          <w:tcPr>
+            <w:tcW w:w="2664" w:type="dxa"/>
+          </w:tcPr>
+          <w:p>
+            <w:pPr>
+              <w:cnfStyle w:val="000000000000" w:firstRow="0" w:lastRow="0" w:firstColumn="0" w:lastColumn="0" w:oddVBand="0" w:evenVBand="0" w:oddHBand="0" w:evenHBand="0" w:firstRowFirstColumn="0" w:firstRowLastColumn="0" w:lastRowFirstColumn="0" w:lastRowLastColumn="0"/>
+            </w:pPr>
+            <w:r>
+              <w:t>2</w:t>
+            </w:r>
+          </w:p>
+        </w:tc>
+      </w:tr>
+      <w:tr>
+        <w:trPr>
+          <w:cnfStyle w:val="000000100000" w:firstRow="0" w:lastRow="0" w:firstColumn="0" w:lastColumn="0" w:oddVBand="0" w:evenVBand="0" w:oddHBand="1" w:evenHBand="0" w:firstRowFirstColumn="0" w:firstRowLastColumn="0" w:lastRowFirstColumn="0" w:lastRowLastColumn="0"/>
+        </w:trPr>
+        <w:tc>
+          <w:tcPr>
+            <w:cnfStyle w:val="001000000000" w:firstRow="0" w:lastRow="0" w:firstColumn="1" w:lastColumn="0" w:oddVBand="0" w:evenVBand="0" w:oddHBand="0" w:evenHBand="0" w:firstRowFirstColumn="0" w:firstRowLastColumn="0" w:lastRowFirstColumn="0" w:lastRowLastColumn="0"/>
+            <w:tcW w:w="1008" w:type="dxa"/>
+          </w:tcPr>
+          <w:p>
+            <w:r>
+              <w:t>2</w:t>
+            </w:r>
+          </w:p>
+        </w:tc>
+        <w:tc>
+          <w:tcPr>
+            <w:tcW w:w="2700" w:type="dxa"/>
+          </w:tcPr>
+          <w:p>
+            <w:pPr>
+              <w:cnfStyle w:val="000000100000" w:firstRow="0" w:lastRow="0" w:firstColumn="0" w:lastColumn="0" w:oddVBand="0" w:evenVBand="0" w:oddHBand="1" w:evenHBand="0" w:firstRowFirstColumn="0" w:firstRowLastColumn="0" w:lastRowFirstColumn="0" w:lastRowLastColumn="0"/>
+            </w:pPr>
+            <w:r>
+              <w:t>Black Jaguar</w:t>
+            </w:r>
+          </w:p>
+        </w:tc>
+        <w:tc>
+          <w:tcPr>
+            <w:tcW w:w="3204" w:type="dxa"/>
+          </w:tcPr>
+          <w:p>
+            <w:pPr>
+              <w:cnfStyle w:val="000000100000" w:firstRow="0" w:lastRow="0" w:firstColumn="0" w:lastColumn="0" w:oddVBand="0" w:evenVBand="0" w:oddHBand="1" w:evenHBand="0" w:firstRowFirstColumn="0" w:firstRowLastColumn="0" w:lastRowFirstColumn="0" w:lastRowLastColumn="0"/>
+            </w:pPr>
+            <w:r>
+              <w:t>Right Front</w:t>
+            </w:r>
+          </w:p>
+        </w:tc>
+        <w:tc>
+          <w:tcPr>
+            <w:tcW w:w="2664" w:type="dxa"/>
+          </w:tcPr>
+          <w:p>
+            <w:pPr>
+              <w:cnfStyle w:val="000000100000" w:firstRow="0" w:lastRow="0" w:firstColumn="0" w:lastColumn="0" w:oddVBand="0" w:evenVBand="0" w:oddHBand="1" w:evenHBand="0" w:firstRowFirstColumn="0" w:firstRowLastColumn="0" w:lastRowFirstColumn="0" w:lastRowLastColumn="0"/>
+            </w:pPr>
+            <w:r>
+              <w:t>3</w:t>
+            </w:r>
+          </w:p>
+        </w:tc>
+      </w:tr>
+      <w:tr>
+        <w:tc>
+          <w:tcPr>
+            <w:cnfStyle w:val="001000000000" w:firstRow="0" w:lastRow="0" w:firstColumn="1" w:lastColumn="0" w:oddVBand="0" w:evenVBand="0" w:oddHBand="0" w:evenHBand="0" w:firstRowFirstColumn="0" w:firstRowLastColumn="0" w:lastRowFirstColumn="0" w:lastRowLastColumn="0"/>
+            <w:tcW w:w="1008" w:type="dxa"/>
+          </w:tcPr>
+          <w:p>
+            <w:r>
+              <w:t>3</w:t>
+            </w:r>
+          </w:p>
+        </w:tc>
+        <w:tc>
+          <w:tcPr>
+            <w:tcW w:w="2700" w:type="dxa"/>
+          </w:tcPr>
+          <w:p>
+            <w:pPr>
+              <w:cnfStyle w:val="000000000000" w:firstRow="0" w:lastRow="0" w:firstColumn="0" w:lastColumn="0" w:oddVBand="0" w:evenVBand="0" w:oddHBand="0" w:evenHBand="0" w:firstRowFirstColumn="0" w:firstRowLastColumn="0" w:lastRowFirstColumn="0" w:lastRowLastColumn="0"/>
+            </w:pPr>
+            <w:r>
+              <w:t>Black Jaguar</w:t>
+            </w:r>
+          </w:p>
+        </w:tc>
+        <w:tc>
+          <w:tcPr>
+            <w:tcW w:w="3204" w:type="dxa"/>
+          </w:tcPr>
+          <w:p>
+            <w:pPr>
+              <w:cnfStyle w:val="000000000000" w:firstRow="0" w:lastRow="0" w:firstColumn="0" w:lastColumn="0" w:oddVBand="0" w:evenVBand="0" w:oddHBand="0" w:evenHBand="0" w:firstRowFirstColumn="0" w:firstRowLastColumn="0" w:lastRowFirstColumn="0" w:lastRowLastColumn="0"/>
+            </w:pPr>
+            <w:r>
+              <w:t>Left Front</w:t>
+            </w:r>
+          </w:p>
+        </w:tc>
+        <w:tc>
+          <w:tcPr>
+            <w:tcW w:w="2664" w:type="dxa"/>
+          </w:tcPr>
+          <w:p>
+            <w:pPr>
+              <w:cnfStyle w:val="000000000000" w:firstRow="0" w:lastRow="0" w:firstColumn="0" w:lastColumn="0" w:oddVBand="0" w:evenVBand="0" w:oddHBand="0" w:evenHBand="0" w:firstRowFirstColumn="0" w:firstRowLastColumn="0" w:lastRowFirstColumn="0" w:lastRowLastColumn="0"/>
+            </w:pPr>
+            <w:r>
+              <w:t>4</w:t>
+            </w:r>
+          </w:p>
+        </w:tc>
+      </w:tr>
+      <w:tr>
+        <w:trPr>
+          <w:cnfStyle w:val="000000100000" w:firstRow="0" w:lastRow="0" w:firstColumn="0" w:lastColumn="0" w:oddVBand="0" w:evenVBand="0" w:oddHBand="1" w:evenHBand="0" w:firstRowFirstColumn="0" w:firstRowLastColumn="0" w:lastRowFirstColumn="0" w:lastRowLastColumn="0"/>
+        </w:trPr>
+        <w:tc>
+          <w:tcPr>
+            <w:cnfStyle w:val="001000000000" w:firstRow="0" w:lastRow="0" w:firstColumn="1" w:lastColumn="0" w:oddVBand="0" w:evenVBand="0" w:oddHBand="0" w:evenHBand="0" w:firstRowFirstColumn="0" w:firstRowLastColumn="0" w:lastRowFirstColumn="0" w:lastRowLastColumn="0"/>
+            <w:tcW w:w="1008" w:type="dxa"/>
+          </w:tcPr>
+          <w:p>
+            <w:r>
+              <w:t>4</w:t>
+            </w:r>
+          </w:p>
+        </w:tc>
+        <w:tc>
+          <w:tcPr>
+            <w:tcW w:w="2700" w:type="dxa"/>
+          </w:tcPr>
+          <w:p>
+            <w:pPr>
+              <w:cnfStyle w:val="000000100000" w:firstRow="0" w:lastRow="0" w:firstColumn="0" w:lastColumn="0" w:oddVBand="0" w:evenVBand="0" w:oddHBand="1" w:evenHBand="0" w:firstRowFirstColumn="0" w:firstRowLastColumn="0" w:lastRowFirstColumn="0" w:lastRowLastColumn="0"/>
+            </w:pPr>
+            <w:r>
+              <w:t>Black Jaguar</w:t>
+            </w:r>
+          </w:p>
+        </w:tc>
+        <w:tc>
+          <w:tcPr>
+            <w:tcW w:w="3204" w:type="dxa"/>
+          </w:tcPr>
+          <w:p>
+            <w:pPr>
+              <w:cnfStyle w:val="000000100000" w:firstRow="0" w:lastRow="0" w:firstColumn="0" w:lastColumn="0" w:oddVBand="0" w:evenVBand="0" w:oddHBand="1" w:evenHBand="0" w:firstRowFirstColumn="0" w:firstRowLastColumn="0" w:lastRowFirstColumn="0" w:lastRowLastColumn="0"/>
+            </w:pPr>
+            <w:r>
+              <w:t>Left Rear</w:t>
+            </w:r>
+          </w:p>
+        </w:tc>
+        <w:tc>
+          <w:tcPr>
+            <w:tcW w:w="2664" w:type="dxa"/>
+          </w:tcPr>
+          <w:p>
+            <w:pPr>
+              <w:cnfStyle w:val="000000100000" w:firstRow="0" w:lastRow="0" w:firstColumn="0" w:lastColumn="0" w:oddVBand="0" w:evenVBand="0" w:oddHBand="1" w:evenHBand="0" w:firstRowFirstColumn="0" w:firstRowLastColumn="0" w:lastRowFirstColumn="0" w:lastRowLastColumn="0"/>
+            </w:pPr>
+            <w:r>
+              <w:t>5</w:t>
+            </w:r>
+          </w:p>
+        </w:tc>
+      </w:tr>
+    </w:tbl>
+    <w:p/>
+    <w:p>
+      <w:r>
+        <w:t xml:space="preserve">Note:  the </w:t>
+      </w:r>
+      <w:proofErr w:type="spellStart"/>
+      <w:r>
+        <w:t>Pololu</w:t>
+      </w:r>
+      <w:proofErr w:type="spellEnd"/>
+      <w:r>
+        <w:t xml:space="preserve"> MiniIMU9AHRS Unit is connected via the I2C pins on the Digital Sidecar.</w:t>
+      </w:r>
+      <w:bookmarkStart w:id="0" w:name="_GoBack"/>
+      <w:bookmarkEnd w:id="0"/>
+    </w:p>
     <w:sectPr>
       <w:pgSz w:w="12240" w:h="15840"/>
       <w:pgMar w:top="1440" w:right="1440" w:bottom="1440" w:left="1440" w:header="720" w:footer="720" w:gutter="0"/>
@@ -5412,7 +5198,7 @@
 </file>
 
 <file path=customXml/itemProps1.xml><?xml version="1.0" encoding="utf-8"?>
-<ds:datastoreItem xmlns:ds="http://schemas.openxmlformats.org/officeDocument/2006/customXml" ds:itemID="{4E00C5B2-E584-4002-90CF-D7DE981A6B8D}">
+<ds:datastoreItem xmlns:ds="http://schemas.openxmlformats.org/officeDocument/2006/customXml" ds:itemID="{362A9491-F138-44AD-9282-6B8DF32E3F75}">
   <ds:schemaRefs>
     <ds:schemaRef ds:uri="http://schemas.openxmlformats.org/officeDocument/2006/bibliography"/>
   </ds:schemaRefs>

</xml_diff>